<commit_message>
Alteração no footer dos ficheiros word
</commit_message>
<xml_diff>
--- a/Módulos/001_DAVE4_Instalação/001_DAVE4_Instalação.docx
+++ b/Módulos/001_DAVE4_Instalação/001_DAVE4_Instalação.docx
@@ -12,8 +12,13 @@
         <w:t>DAVE 4</w:t>
       </w:r>
       <w:r>
-        <w:t xml:space="preserve"> - Instalação</w:t>
-      </w:r>
+        <w:t xml:space="preserve"> - </w:t>
+      </w:r>
+      <w:proofErr w:type="spellStart"/>
+      <w:r>
+        <w:t>Instalação</w:t>
+      </w:r>
+      <w:proofErr w:type="spellEnd"/>
     </w:p>
     <w:p>
       <w:pPr>
@@ -90,11 +95,19 @@
           </wp:anchor>
         </w:drawing>
       </w:r>
+      <w:proofErr w:type="spellStart"/>
       <w:r>
         <w:rPr>
           <w:rStyle w:val="Strong"/>
         </w:rPr>
-        <w:t>Requisitos:</w:t>
+        <w:t>Requisitos</w:t>
+      </w:r>
+      <w:proofErr w:type="spellEnd"/>
+      <w:r>
+        <w:rPr>
+          <w:rStyle w:val="Strong"/>
+        </w:rPr>
+        <w:t>:</w:t>
       </w:r>
     </w:p>
     <w:p>
@@ -106,7 +119,15 @@
         </w:numPr>
       </w:pPr>
       <w:r>
-        <w:t>Windows vista, 7, 8.1, 10 (32bit ou 64 bits)</w:t>
+        <w:t xml:space="preserve">Windows vista, 7, 8.1, 10 (32bit </w:t>
+      </w:r>
+      <w:proofErr w:type="spellStart"/>
+      <w:r>
+        <w:t>ou</w:t>
+      </w:r>
+      <w:proofErr w:type="spellEnd"/>
+      <w:r>
+        <w:t xml:space="preserve"> 64 bits)</w:t>
       </w:r>
     </w:p>
     <w:p>
@@ -118,67 +139,91 @@
         </w:numPr>
       </w:pPr>
       <w:r>
-        <w:t>4 Gb RAM recomendado</w:t>
-      </w:r>
+        <w:t xml:space="preserve">4 Gb RAM </w:t>
+      </w:r>
+      <w:proofErr w:type="spellStart"/>
+      <w:r>
+        <w:t>recomendado</w:t>
+      </w:r>
+      <w:proofErr w:type="spellEnd"/>
     </w:p>
     <w:p/>
     <w:p>
       <w:pPr>
         <w:rPr>
           <w:rStyle w:val="Strong"/>
+          <w:lang w:val="pt-PT"/>
         </w:rPr>
       </w:pPr>
       <w:r>
         <w:rPr>
           <w:rStyle w:val="Strong"/>
+          <w:lang w:val="pt-PT"/>
         </w:rPr>
         <w:t>1 – Utilizando o 7zip (alternativa gratuita ao Winrar), extrair o conteúdo do ficheiro ‘DAVE_4-4-2_64bit_2018-02-23’</w:t>
       </w:r>
       <w:r>
         <w:rPr>
           <w:rStyle w:val="Strong"/>
-        </w:rPr>
-        <w:t xml:space="preserve"> na </w:t>
-      </w:r>
-      <w:proofErr w:type="gramStart"/>
+          <w:lang w:val="pt-PT"/>
+        </w:rPr>
+        <w:t xml:space="preserve"> na raíz( C:\  )</w:t>
+      </w:r>
       <w:r>
         <w:rPr>
           <w:rStyle w:val="Strong"/>
-        </w:rPr>
-        <w:t>raíz( C:\</w:t>
-      </w:r>
-      <w:proofErr w:type="gramEnd"/>
-      <w:r>
-        <w:rPr>
-          <w:rStyle w:val="Strong"/>
-        </w:rPr>
-        <w:t xml:space="preserve">  )</w:t>
-      </w:r>
-      <w:r>
-        <w:rPr>
-          <w:rStyle w:val="Strong"/>
+          <w:lang w:val="pt-PT"/>
         </w:rPr>
         <w:t xml:space="preserve">. </w:t>
       </w:r>
     </w:p>
-    <w:p/>
     <w:p>
-      <w:r>
+      <w:pPr>
+        <w:rPr>
+          <w:lang w:val="pt-PT"/>
+        </w:rPr>
+      </w:pPr>
+    </w:p>
+    <w:p>
+      <w:pPr>
+        <w:rPr>
+          <w:lang w:val="pt-PT"/>
+        </w:rPr>
+      </w:pPr>
+      <w:r>
+        <w:rPr>
+          <w:lang w:val="pt-PT"/>
+        </w:rPr>
         <w:t xml:space="preserve">Nota: Recomenda-se a utilização do </w:t>
       </w:r>
       <w:r>
+        <w:rPr>
+          <w:lang w:val="pt-PT"/>
+        </w:rPr>
         <w:t>software ‘</w:t>
       </w:r>
       <w:r>
+        <w:rPr>
+          <w:lang w:val="pt-PT"/>
+        </w:rPr>
         <w:t>7zip</w:t>
       </w:r>
       <w:r>
+        <w:rPr>
+          <w:lang w:val="pt-PT"/>
+        </w:rPr>
         <w:t>’</w:t>
       </w:r>
       <w:r>
+        <w:rPr>
+          <w:lang w:val="pt-PT"/>
+        </w:rPr>
         <w:t xml:space="preserve"> </w:t>
       </w:r>
       <w:r>
+        <w:rPr>
+          <w:lang w:val="pt-PT"/>
+        </w:rPr>
         <w:t>para prevenir erros durante extracção do ficheiro relacionados com directorias com mais de 260 caracteres. Se este erro persistir, será necessário ativar esta funcionalidade através dos seguintes passos:</w:t>
       </w:r>
     </w:p>
@@ -189,8 +234,14 @@
           <w:ilvl w:val="0"/>
           <w:numId w:val="32"/>
         </w:numPr>
-      </w:pPr>
-      <w:r>
+        <w:rPr>
+          <w:lang w:val="pt-PT"/>
+        </w:rPr>
+      </w:pPr>
+      <w:r>
+        <w:rPr>
+          <w:lang w:val="pt-PT"/>
+        </w:rPr>
         <w:t>Clicar na Tecla windows e pesquisar por ‘gpedit.msc’.</w:t>
       </w:r>
     </w:p>
@@ -202,8 +253,21 @@
           <w:numId w:val="32"/>
         </w:numPr>
       </w:pPr>
-      <w:r>
-        <w:t>Navegar até ‘</w:t>
+      <w:proofErr w:type="spellStart"/>
+      <w:r>
+        <w:t>Navegar</w:t>
+      </w:r>
+      <w:proofErr w:type="spellEnd"/>
+      <w:r>
+        <w:t xml:space="preserve"> </w:t>
+      </w:r>
+      <w:proofErr w:type="spellStart"/>
+      <w:r>
+        <w:t>até</w:t>
+      </w:r>
+      <w:proofErr w:type="spellEnd"/>
+      <w:r>
+        <w:t xml:space="preserve"> ‘</w:t>
       </w:r>
       <w:r>
         <w:t>Local Computer Policy &gt; Computer Configuration &gt; Administrative Templates &gt; System &gt; Filesystem &gt; NTFS</w:t>
@@ -220,8 +284,21 @@
           <w:numId w:val="32"/>
         </w:numPr>
       </w:pPr>
-      <w:r>
-        <w:t xml:space="preserve">Clicar em ‘Enable NTFS long paths’ </w:t>
+      <w:proofErr w:type="spellStart"/>
+      <w:r>
+        <w:t>Clicar</w:t>
+      </w:r>
+      <w:proofErr w:type="spellEnd"/>
+      <w:r>
+        <w:t xml:space="preserve"> </w:t>
+      </w:r>
+      <w:proofErr w:type="spellStart"/>
+      <w:r>
+        <w:t>em</w:t>
+      </w:r>
+      <w:proofErr w:type="spellEnd"/>
+      <w:r>
+        <w:t xml:space="preserve"> ‘Enable NTFS long paths’ </w:t>
       </w:r>
     </w:p>
     <w:p>
@@ -234,85 +311,55 @@
       <w:pPr>
         <w:rPr>
           <w:rStyle w:val="Strong"/>
+          <w:lang w:val="pt-PT"/>
         </w:rPr>
       </w:pPr>
       <w:r>
         <w:rPr>
           <w:rStyle w:val="Strong"/>
-        </w:rPr>
-        <w:t>2</w:t>
+          <w:lang w:val="pt-PT"/>
+        </w:rPr>
+        <w:t>2 – Criar um atalho</w:t>
       </w:r>
       <w:r>
         <w:rPr>
           <w:rStyle w:val="Strong"/>
-        </w:rPr>
-        <w:t xml:space="preserve"> – </w:t>
+          <w:lang w:val="pt-PT"/>
+        </w:rPr>
+        <w:t>,</w:t>
       </w:r>
       <w:r>
         <w:rPr>
           <w:rStyle w:val="Strong"/>
-        </w:rPr>
-        <w:t>Criar um atalho</w:t>
+          <w:lang w:val="pt-PT"/>
+        </w:rPr>
+        <w:t xml:space="preserve"> </w:t>
       </w:r>
       <w:r>
         <w:rPr>
           <w:rStyle w:val="Strong"/>
-        </w:rPr>
-        <w:t>,</w:t>
+          <w:lang w:val="pt-PT"/>
+        </w:rPr>
+        <w:t>para</w:t>
       </w:r>
       <w:r>
         <w:rPr>
           <w:rStyle w:val="Strong"/>
-        </w:rPr>
-        <w:t xml:space="preserve"> </w:t>
+          <w:lang w:val="pt-PT"/>
+        </w:rPr>
+        <w:t xml:space="preserve"> mais fácil acesso</w:t>
       </w:r>
       <w:r>
         <w:rPr>
           <w:rStyle w:val="Strong"/>
-        </w:rPr>
-        <w:t>para</w:t>
+          <w:lang w:val="pt-PT"/>
+        </w:rPr>
+        <w:t>, a apontar para ‘C:\DAVE_4-4-2_64bit_2018-02-23\DAVE_4-4-2_64bit_2018-02-23\DAVE-IDE-4.4.2-64Bit\eclipse\DAVE.exe’</w:t>
       </w:r>
       <w:r>
         <w:rPr>
           <w:rStyle w:val="Strong"/>
-        </w:rPr>
-        <w:t xml:space="preserve"> mais fácil acesso</w:t>
-      </w:r>
-      <w:r>
-        <w:rPr>
-          <w:rStyle w:val="Strong"/>
-        </w:rPr>
-        <w:t xml:space="preserve">, </w:t>
-      </w:r>
-      <w:proofErr w:type="gramStart"/>
-      <w:r>
-        <w:rPr>
-          <w:rStyle w:val="Strong"/>
-        </w:rPr>
-        <w:t>a</w:t>
-      </w:r>
-      <w:proofErr w:type="gramEnd"/>
-      <w:r>
-        <w:rPr>
-          <w:rStyle w:val="Strong"/>
-        </w:rPr>
-        <w:t xml:space="preserve"> apontar para ‘</w:t>
-      </w:r>
-      <w:r>
-        <w:rPr>
-          <w:rStyle w:val="Strong"/>
-        </w:rPr>
-        <w:t>C:\DAVE_4-4-2_64bit_2018-02-23\DAVE_4-4-2_64bit_2018-02-23\DAVE-IDE-4.4.2-64Bit\eclipse\DAVE.exe</w:t>
-      </w:r>
-      <w:r>
-        <w:rPr>
-          <w:rStyle w:val="Strong"/>
-        </w:rPr>
-        <w:t>’</w:t>
-      </w:r>
-      <w:r>
-        <w:rPr>
-          <w:rStyle w:val="Strong"/>
+          <w:lang w:val="pt-PT"/>
         </w:rPr>
         <w:t xml:space="preserve"> </w:t>
       </w:r>
@@ -321,6 +368,7 @@
       <w:pPr>
         <w:rPr>
           <w:rStyle w:val="Strong"/>
+          <w:lang w:val="pt-PT"/>
         </w:rPr>
       </w:pPr>
     </w:p>
@@ -328,43 +376,29 @@
       <w:pPr>
         <w:rPr>
           <w:rStyle w:val="Strong"/>
+          <w:lang w:val="pt-PT"/>
         </w:rPr>
       </w:pPr>
       <w:r>
         <w:rPr>
           <w:rStyle w:val="Strong"/>
-        </w:rPr>
-        <w:t>3</w:t>
+          <w:lang w:val="pt-PT"/>
+        </w:rPr>
+        <w:t xml:space="preserve">3 – </w:t>
       </w:r>
       <w:r>
         <w:rPr>
           <w:rStyle w:val="Strong"/>
-        </w:rPr>
-        <w:t xml:space="preserve"> – </w:t>
-      </w:r>
-      <w:r>
-        <w:rPr>
-          <w:rStyle w:val="Strong"/>
-        </w:rPr>
-        <w:t xml:space="preserve">Instalar drivers e softwares do programador - </w:t>
-      </w:r>
-      <w:r>
-        <w:rPr>
-          <w:rStyle w:val="Strong"/>
-        </w:rPr>
-        <w:t>JLink_Windows_V652b</w:t>
-      </w:r>
-      <w:r>
-        <w:rPr>
-          <w:rStyle w:val="Strong"/>
-        </w:rPr>
-        <w:t>.exe</w:t>
+          <w:lang w:val="pt-PT"/>
+        </w:rPr>
+        <w:t>Instalar drivers e softwares do programador - JLink_Windows_V652b.exe</w:t>
       </w:r>
     </w:p>
     <w:p>
       <w:pPr>
         <w:rPr>
           <w:rStyle w:val="Strong"/>
+          <w:lang w:val="pt-PT"/>
         </w:rPr>
       </w:pPr>
     </w:p>
@@ -372,53 +406,48 @@
       <w:pPr>
         <w:rPr>
           <w:rStyle w:val="Strong"/>
+          <w:lang w:val="pt-PT"/>
         </w:rPr>
       </w:pPr>
       <w:r>
         <w:rPr>
           <w:rStyle w:val="Strong"/>
-        </w:rPr>
-        <w:t>4</w:t>
+          <w:lang w:val="pt-PT"/>
+        </w:rPr>
+        <w:t xml:space="preserve">4 – Executar DAVE3 e </w:t>
       </w:r>
       <w:r>
         <w:rPr>
           <w:rStyle w:val="Strong"/>
-        </w:rPr>
-        <w:t xml:space="preserve"> – </w:t>
+          <w:lang w:val="pt-PT"/>
+        </w:rPr>
+        <w:t>efetuar</w:t>
       </w:r>
       <w:r>
         <w:rPr>
           <w:rStyle w:val="Strong"/>
-        </w:rPr>
-        <w:t xml:space="preserve">Executar DAVE3 e </w:t>
+          <w:lang w:val="pt-PT"/>
+        </w:rPr>
+        <w:t xml:space="preserve"> updates das bibliotecas</w:t>
       </w:r>
       <w:r>
         <w:rPr>
           <w:rStyle w:val="Strong"/>
-        </w:rPr>
-        <w:t>efetuar</w:t>
+          <w:lang w:val="pt-PT"/>
+        </w:rPr>
+        <w:t xml:space="preserve"> (</w:t>
       </w:r>
       <w:r>
         <w:rPr>
           <w:rStyle w:val="Strong"/>
-        </w:rPr>
-        <w:t xml:space="preserve"> updates das bibliotecas</w:t>
+          <w:lang w:val="pt-PT"/>
+        </w:rPr>
+        <w:t>Figura 1</w:t>
       </w:r>
       <w:r>
         <w:rPr>
           <w:rStyle w:val="Strong"/>
-        </w:rPr>
-        <w:t xml:space="preserve"> (</w:t>
-      </w:r>
-      <w:r>
-        <w:rPr>
-          <w:rStyle w:val="Strong"/>
-        </w:rPr>
-        <w:t>Figura 1</w:t>
-      </w:r>
-      <w:r>
-        <w:rPr>
-          <w:rStyle w:val="Strong"/>
+          <w:lang w:val="pt-PT"/>
         </w:rPr>
         <w:t xml:space="preserve"> e 2).</w:t>
       </w:r>
@@ -427,6 +456,7 @@
       <w:pPr>
         <w:rPr>
           <w:rStyle w:val="Strong"/>
+          <w:lang w:val="pt-PT"/>
         </w:rPr>
       </w:pPr>
     </w:p>
@@ -434,6 +464,7 @@
       <w:pPr>
         <w:rPr>
           <w:rStyle w:val="Strong"/>
+          <w:lang w:val="pt-PT"/>
         </w:rPr>
       </w:pPr>
       <w:r>
@@ -789,6 +820,9 @@
       <w:pPr>
         <w:keepNext/>
         <w:jc w:val="center"/>
+        <w:rPr>
+          <w:lang w:val="pt-PT"/>
+        </w:rPr>
       </w:pPr>
     </w:p>
     <w:p>
@@ -796,6 +830,7 @@
         <w:jc w:val="center"/>
         <w:rPr>
           <w:rStyle w:val="Strong"/>
+          <w:lang w:val="pt-PT"/>
         </w:rPr>
       </w:pPr>
     </w:p>
@@ -803,6 +838,7 @@
       <w:pPr>
         <w:rPr>
           <w:rStyle w:val="Strong"/>
+          <w:lang w:val="pt-PT"/>
         </w:rPr>
       </w:pPr>
     </w:p>
@@ -810,17 +846,20 @@
       <w:pPr>
         <w:rPr>
           <w:rStyle w:val="Strong"/>
+          <w:lang w:val="pt-PT"/>
         </w:rPr>
       </w:pPr>
     </w:p>
-    <w:p/>
+    <w:p>
+      <w:pPr>
+        <w:rPr>
+          <w:lang w:val="pt-PT"/>
+        </w:rPr>
+      </w:pPr>
+    </w:p>
     <w:sectPr>
-      <w:headerReference w:type="even" r:id="rId11"/>
-      <w:headerReference w:type="default" r:id="rId12"/>
-      <w:footerReference w:type="even" r:id="rId13"/>
-      <w:footerReference w:type="default" r:id="rId14"/>
-      <w:headerReference w:type="first" r:id="rId15"/>
-      <w:footerReference w:type="first" r:id="rId16"/>
+      <w:headerReference w:type="default" r:id="rId11"/>
+      <w:footerReference w:type="default" r:id="rId12"/>
       <w:pgSz w:w="11906" w:h="16838"/>
       <w:pgMar w:top="1418" w:right="851" w:bottom="1134" w:left="1134" w:header="426" w:footer="708" w:gutter="0"/>
       <w:cols w:space="708"/>
@@ -860,16 +899,6 @@
   <w:p>
     <w:pPr>
       <w:pStyle w:val="Footer"/>
-    </w:pPr>
-  </w:p>
-</w:ftr>
-</file>
-
-<file path=word/footer2.xml><?xml version="1.0" encoding="utf-8"?>
-<w:ftr xmlns:wpc="http://schemas.microsoft.com/office/word/2010/wordprocessingCanvas" xmlns:cx="http://schemas.microsoft.com/office/drawing/2014/chartex" xmlns:cx1="http://schemas.microsoft.com/office/drawing/2015/9/8/chartex" xmlns:cx2="http://schemas.microsoft.com/office/drawing/2015/10/21/chartex" xmlns:cx3="http://schemas.microsoft.com/office/drawing/2016/5/9/chartex" xmlns:cx4="http://schemas.microsoft.com/office/drawing/2016/5/10/chartex" xmlns:cx5="http://schemas.microsoft.com/office/drawing/2016/5/11/chartex" xmlns:cx6="http://schemas.microsoft.com/office/drawing/2016/5/12/chartex" xmlns:cx7="http://schemas.microsoft.com/office/drawing/2016/5/13/chartex" xmlns:cx8="http://schemas.microsoft.com/office/drawing/2016/5/14/chartex" xmlns:mc="http://schemas.openxmlformats.org/markup-compatibility/2006" xmlns:aink="http://schemas.microsoft.com/office/drawing/2016/ink" xmlns:am3d="http://schemas.microsoft.com/office/drawing/2017/model3d" xmlns:o="urn:schemas-microsoft-com:office:office" xmlns:r="http://schemas.openxmlformats.org/officeDocument/2006/relationships" xmlns:m="http://schemas.openxmlformats.org/officeDocument/2006/math" xmlns:v="urn:schemas-microsoft-com:vml" xmlns:wp14="http://schemas.microsoft.com/office/word/2010/wordprocessingDrawing" xmlns:wp="http://schemas.openxmlformats.org/drawingml/2006/wordprocessingDrawing" xmlns:w10="urn:schemas-microsoft-com:office:word" xmlns:w="http://schemas.openxmlformats.org/wordprocessingml/2006/main" xmlns:w14="http://schemas.microsoft.com/office/word/2010/wordml" xmlns:w15="http://schemas.microsoft.com/office/word/2012/wordml" xmlns:w16cex="http://schemas.microsoft.com/office/word/2018/wordml/cex" xmlns:w16cid="http://schemas.microsoft.com/office/word/2016/wordml/cid" xmlns:w16="http://schemas.microsoft.com/office/word/2018/wordml" xmlns:w16sdtdh="http://schemas.microsoft.com/office/word/2020/wordml/sdtdatahash" xmlns:w16se="http://schemas.microsoft.com/office/word/2015/wordml/symex" xmlns:wpg="http://schemas.microsoft.com/office/word/2010/wordprocessingGroup" xmlns:wpi="http://schemas.microsoft.com/office/word/2010/wordprocessingInk" xmlns:wne="http://schemas.microsoft.com/office/word/2006/wordml" xmlns:wps="http://schemas.microsoft.com/office/word/2010/wordprocessingShape" mc:Ignorable="w14 w15 w16se w16cid w16 w16cex w16sdtdh wp14">
-  <w:p>
-    <w:pPr>
-      <w:pStyle w:val="Footer"/>
       <w:tabs>
         <w:tab w:val="clear" w:pos="4252"/>
         <w:tab w:val="clear" w:pos="8504"/>
@@ -890,7 +919,7 @@
         <w:szCs w:val="16"/>
         <w:lang w:val="pt-PT"/>
       </w:rPr>
-      <w:t xml:space="preserve">Professor Rui Brito / Luís Encerrabodes </w:t>
+      <w:t xml:space="preserve">Rui Brito / Luís Encerrabodes </w:t>
     </w:r>
     <w:r>
       <w:rPr>
@@ -1033,16 +1062,6 @@
       </w:rPr>
       <w:fldChar w:fldCharType="end"/>
     </w:r>
-  </w:p>
-</w:ftr>
-</file>
-
-<file path=word/footer3.xml><?xml version="1.0" encoding="utf-8"?>
-<w:ftr xmlns:wpc="http://schemas.microsoft.com/office/word/2010/wordprocessingCanvas" xmlns:cx="http://schemas.microsoft.com/office/drawing/2014/chartex" xmlns:cx1="http://schemas.microsoft.com/office/drawing/2015/9/8/chartex" xmlns:cx2="http://schemas.microsoft.com/office/drawing/2015/10/21/chartex" xmlns:cx3="http://schemas.microsoft.com/office/drawing/2016/5/9/chartex" xmlns:cx4="http://schemas.microsoft.com/office/drawing/2016/5/10/chartex" xmlns:cx5="http://schemas.microsoft.com/office/drawing/2016/5/11/chartex" xmlns:cx6="http://schemas.microsoft.com/office/drawing/2016/5/12/chartex" xmlns:cx7="http://schemas.microsoft.com/office/drawing/2016/5/13/chartex" xmlns:cx8="http://schemas.microsoft.com/office/drawing/2016/5/14/chartex" xmlns:mc="http://schemas.openxmlformats.org/markup-compatibility/2006" xmlns:aink="http://schemas.microsoft.com/office/drawing/2016/ink" xmlns:am3d="http://schemas.microsoft.com/office/drawing/2017/model3d" xmlns:o="urn:schemas-microsoft-com:office:office" xmlns:r="http://schemas.openxmlformats.org/officeDocument/2006/relationships" xmlns:m="http://schemas.openxmlformats.org/officeDocument/2006/math" xmlns:v="urn:schemas-microsoft-com:vml" xmlns:wp14="http://schemas.microsoft.com/office/word/2010/wordprocessingDrawing" xmlns:wp="http://schemas.openxmlformats.org/drawingml/2006/wordprocessingDrawing" xmlns:w10="urn:schemas-microsoft-com:office:word" xmlns:w="http://schemas.openxmlformats.org/wordprocessingml/2006/main" xmlns:w14="http://schemas.microsoft.com/office/word/2010/wordml" xmlns:w15="http://schemas.microsoft.com/office/word/2012/wordml" xmlns:w16cex="http://schemas.microsoft.com/office/word/2018/wordml/cex" xmlns:w16cid="http://schemas.microsoft.com/office/word/2016/wordml/cid" xmlns:w16="http://schemas.microsoft.com/office/word/2018/wordml" xmlns:w16sdtdh="http://schemas.microsoft.com/office/word/2020/wordml/sdtdatahash" xmlns:w16se="http://schemas.microsoft.com/office/word/2015/wordml/symex" xmlns:wpg="http://schemas.microsoft.com/office/word/2010/wordprocessingGroup" xmlns:wpi="http://schemas.microsoft.com/office/word/2010/wordprocessingInk" xmlns:wne="http://schemas.microsoft.com/office/word/2006/wordml" xmlns:wps="http://schemas.microsoft.com/office/word/2010/wordprocessingShape" mc:Ignorable="w14 w15 w16se w16cid w16 w16cex w16sdtdh wp14">
-  <w:p>
-    <w:pPr>
-      <w:pStyle w:val="Footer"/>
-    </w:pPr>
   </w:p>
 </w:ftr>
 </file>
@@ -1073,16 +1092,6 @@
 </file>
 
 <file path=word/header1.xml><?xml version="1.0" encoding="utf-8"?>
-<w:hdr xmlns:wpc="http://schemas.microsoft.com/office/word/2010/wordprocessingCanvas" xmlns:cx="http://schemas.microsoft.com/office/drawing/2014/chartex" xmlns:cx1="http://schemas.microsoft.com/office/drawing/2015/9/8/chartex" xmlns:cx2="http://schemas.microsoft.com/office/drawing/2015/10/21/chartex" xmlns:cx3="http://schemas.microsoft.com/office/drawing/2016/5/9/chartex" xmlns:cx4="http://schemas.microsoft.com/office/drawing/2016/5/10/chartex" xmlns:cx5="http://schemas.microsoft.com/office/drawing/2016/5/11/chartex" xmlns:cx6="http://schemas.microsoft.com/office/drawing/2016/5/12/chartex" xmlns:cx7="http://schemas.microsoft.com/office/drawing/2016/5/13/chartex" xmlns:cx8="http://schemas.microsoft.com/office/drawing/2016/5/14/chartex" xmlns:mc="http://schemas.openxmlformats.org/markup-compatibility/2006" xmlns:aink="http://schemas.microsoft.com/office/drawing/2016/ink" xmlns:am3d="http://schemas.microsoft.com/office/drawing/2017/model3d" xmlns:o="urn:schemas-microsoft-com:office:office" xmlns:r="http://schemas.openxmlformats.org/officeDocument/2006/relationships" xmlns:m="http://schemas.openxmlformats.org/officeDocument/2006/math" xmlns:v="urn:schemas-microsoft-com:vml" xmlns:wp14="http://schemas.microsoft.com/office/word/2010/wordprocessingDrawing" xmlns:wp="http://schemas.openxmlformats.org/drawingml/2006/wordprocessingDrawing" xmlns:w10="urn:schemas-microsoft-com:office:word" xmlns:w="http://schemas.openxmlformats.org/wordprocessingml/2006/main" xmlns:w14="http://schemas.microsoft.com/office/word/2010/wordml" xmlns:w15="http://schemas.microsoft.com/office/word/2012/wordml" xmlns:w16cex="http://schemas.microsoft.com/office/word/2018/wordml/cex" xmlns:w16cid="http://schemas.microsoft.com/office/word/2016/wordml/cid" xmlns:w16="http://schemas.microsoft.com/office/word/2018/wordml" xmlns:w16sdtdh="http://schemas.microsoft.com/office/word/2020/wordml/sdtdatahash" xmlns:w16se="http://schemas.microsoft.com/office/word/2015/wordml/symex" xmlns:wpg="http://schemas.microsoft.com/office/word/2010/wordprocessingGroup" xmlns:wpi="http://schemas.microsoft.com/office/word/2010/wordprocessingInk" xmlns:wne="http://schemas.microsoft.com/office/word/2006/wordml" xmlns:wps="http://schemas.microsoft.com/office/word/2010/wordprocessingShape" mc:Ignorable="w14 w15 w16se w16cid w16 w16cex w16sdtdh wp14">
-  <w:p>
-    <w:pPr>
-      <w:pStyle w:val="Header"/>
-    </w:pPr>
-  </w:p>
-</w:hdr>
-</file>
-
-<file path=word/header2.xml><?xml version="1.0" encoding="utf-8"?>
 <w:hdr xmlns:wpc="http://schemas.microsoft.com/office/word/2010/wordprocessingCanvas" xmlns:cx="http://schemas.microsoft.com/office/drawing/2014/chartex" xmlns:cx1="http://schemas.microsoft.com/office/drawing/2015/9/8/chartex" xmlns:cx2="http://schemas.microsoft.com/office/drawing/2015/10/21/chartex" xmlns:cx3="http://schemas.microsoft.com/office/drawing/2016/5/9/chartex" xmlns:cx4="http://schemas.microsoft.com/office/drawing/2016/5/10/chartex" xmlns:cx5="http://schemas.microsoft.com/office/drawing/2016/5/11/chartex" xmlns:cx6="http://schemas.microsoft.com/office/drawing/2016/5/12/chartex" xmlns:cx7="http://schemas.microsoft.com/office/drawing/2016/5/13/chartex" xmlns:cx8="http://schemas.microsoft.com/office/drawing/2016/5/14/chartex" xmlns:mc="http://schemas.openxmlformats.org/markup-compatibility/2006" xmlns:aink="http://schemas.microsoft.com/office/drawing/2016/ink" xmlns:am3d="http://schemas.microsoft.com/office/drawing/2017/model3d" xmlns:o="urn:schemas-microsoft-com:office:office" xmlns:r="http://schemas.openxmlformats.org/officeDocument/2006/relationships" xmlns:m="http://schemas.openxmlformats.org/officeDocument/2006/math" xmlns:v="urn:schemas-microsoft-com:vml" xmlns:wp14="http://schemas.microsoft.com/office/word/2010/wordprocessingDrawing" xmlns:wp="http://schemas.openxmlformats.org/drawingml/2006/wordprocessingDrawing" xmlns:w10="urn:schemas-microsoft-com:office:word" xmlns:w="http://schemas.openxmlformats.org/wordprocessingml/2006/main" xmlns:w14="http://schemas.microsoft.com/office/word/2010/wordml" xmlns:w15="http://schemas.microsoft.com/office/word/2012/wordml" xmlns:w16cex="http://schemas.microsoft.com/office/word/2018/wordml/cex" xmlns:w16cid="http://schemas.microsoft.com/office/word/2016/wordml/cid" xmlns:w16="http://schemas.microsoft.com/office/word/2018/wordml" xmlns:w16sdtdh="http://schemas.microsoft.com/office/word/2020/wordml/sdtdatahash" xmlns:w16se="http://schemas.microsoft.com/office/word/2015/wordml/symex" xmlns:wpg="http://schemas.microsoft.com/office/word/2010/wordprocessingGroup" xmlns:wpi="http://schemas.microsoft.com/office/word/2010/wordprocessingInk" xmlns:wne="http://schemas.microsoft.com/office/word/2006/wordml" xmlns:wps="http://schemas.microsoft.com/office/word/2010/wordprocessingShape" mc:Ignorable="w14 w15 w16se w16cid w16 w16cex w16sdtdh wp14">
   <w:p>
     <w:pPr>
@@ -1140,16 +1149,6 @@
         </wp:inline>
       </w:drawing>
     </w:r>
-  </w:p>
-</w:hdr>
-</file>
-
-<file path=word/header3.xml><?xml version="1.0" encoding="utf-8"?>
-<w:hdr xmlns:wpc="http://schemas.microsoft.com/office/word/2010/wordprocessingCanvas" xmlns:cx="http://schemas.microsoft.com/office/drawing/2014/chartex" xmlns:cx1="http://schemas.microsoft.com/office/drawing/2015/9/8/chartex" xmlns:cx2="http://schemas.microsoft.com/office/drawing/2015/10/21/chartex" xmlns:cx3="http://schemas.microsoft.com/office/drawing/2016/5/9/chartex" xmlns:cx4="http://schemas.microsoft.com/office/drawing/2016/5/10/chartex" xmlns:cx5="http://schemas.microsoft.com/office/drawing/2016/5/11/chartex" xmlns:cx6="http://schemas.microsoft.com/office/drawing/2016/5/12/chartex" xmlns:cx7="http://schemas.microsoft.com/office/drawing/2016/5/13/chartex" xmlns:cx8="http://schemas.microsoft.com/office/drawing/2016/5/14/chartex" xmlns:mc="http://schemas.openxmlformats.org/markup-compatibility/2006" xmlns:aink="http://schemas.microsoft.com/office/drawing/2016/ink" xmlns:am3d="http://schemas.microsoft.com/office/drawing/2017/model3d" xmlns:o="urn:schemas-microsoft-com:office:office" xmlns:r="http://schemas.openxmlformats.org/officeDocument/2006/relationships" xmlns:m="http://schemas.openxmlformats.org/officeDocument/2006/math" xmlns:v="urn:schemas-microsoft-com:vml" xmlns:wp14="http://schemas.microsoft.com/office/word/2010/wordprocessingDrawing" xmlns:wp="http://schemas.openxmlformats.org/drawingml/2006/wordprocessingDrawing" xmlns:w10="urn:schemas-microsoft-com:office:word" xmlns:w="http://schemas.openxmlformats.org/wordprocessingml/2006/main" xmlns:w14="http://schemas.microsoft.com/office/word/2010/wordml" xmlns:w15="http://schemas.microsoft.com/office/word/2012/wordml" xmlns:w16cex="http://schemas.microsoft.com/office/word/2018/wordml/cex" xmlns:w16cid="http://schemas.microsoft.com/office/word/2016/wordml/cid" xmlns:w16="http://schemas.microsoft.com/office/word/2018/wordml" xmlns:w16sdtdh="http://schemas.microsoft.com/office/word/2020/wordml/sdtdatahash" xmlns:w16se="http://schemas.microsoft.com/office/word/2015/wordml/symex" xmlns:wpg="http://schemas.microsoft.com/office/word/2010/wordprocessingGroup" xmlns:wpi="http://schemas.microsoft.com/office/word/2010/wordprocessingInk" xmlns:wne="http://schemas.microsoft.com/office/word/2006/wordml" xmlns:wps="http://schemas.microsoft.com/office/word/2010/wordprocessingShape" mc:Ignorable="w14 w15 w16se w16cid w16 w16cex w16sdtdh wp14">
-  <w:p>
-    <w:pPr>
-      <w:pStyle w:val="Header"/>
-    </w:pPr>
   </w:p>
 </w:hdr>
 </file>

</xml_diff>

<commit_message>
Adding micrium installation file
</commit_message>
<xml_diff>
--- a/Módulos/001_DAVE4_Instalação/001_DAVE4_Instalação.docx
+++ b/Módulos/001_DAVE4_Instalação/001_DAVE4_Instalação.docx
@@ -12,13 +12,8 @@
         <w:t>DAVE 4</w:t>
       </w:r>
       <w:r>
-        <w:t xml:space="preserve"> - </w:t>
-      </w:r>
-      <w:proofErr w:type="spellStart"/>
-      <w:r>
-        <w:t>Instalação</w:t>
-      </w:r>
-      <w:proofErr w:type="spellEnd"/>
+        <w:t xml:space="preserve"> - Instalação</w:t>
+      </w:r>
     </w:p>
     <w:p>
       <w:pPr>
@@ -95,19 +90,11 @@
           </wp:anchor>
         </w:drawing>
       </w:r>
-      <w:proofErr w:type="spellStart"/>
       <w:r>
         <w:rPr>
           <w:rStyle w:val="Strong"/>
         </w:rPr>
-        <w:t>Requisitos</w:t>
-      </w:r>
-      <w:proofErr w:type="spellEnd"/>
-      <w:r>
-        <w:rPr>
-          <w:rStyle w:val="Strong"/>
-        </w:rPr>
-        <w:t>:</w:t>
+        <w:t>Requisitos:</w:t>
       </w:r>
     </w:p>
     <w:p>
@@ -119,15 +106,7 @@
         </w:numPr>
       </w:pPr>
       <w:r>
-        <w:t xml:space="preserve">Windows vista, 7, 8.1, 10 (32bit </w:t>
-      </w:r>
-      <w:proofErr w:type="spellStart"/>
-      <w:r>
-        <w:t>ou</w:t>
-      </w:r>
-      <w:proofErr w:type="spellEnd"/>
-      <w:r>
-        <w:t xml:space="preserve"> 64 bits)</w:t>
+        <w:t>Windows vista, 7, 8.1, 10 (32bit ou 64 bits)</w:t>
       </w:r>
     </w:p>
     <w:p>
@@ -139,13 +118,8 @@
         </w:numPr>
       </w:pPr>
       <w:r>
-        <w:t xml:space="preserve">4 Gb RAM </w:t>
-      </w:r>
-      <w:proofErr w:type="spellStart"/>
-      <w:r>
-        <w:t>recomendado</w:t>
-      </w:r>
-      <w:proofErr w:type="spellEnd"/>
+        <w:t>4 Gb RAM recomendado</w:t>
+      </w:r>
     </w:p>
     <w:p/>
     <w:p>
@@ -253,21 +227,8 @@
           <w:numId w:val="32"/>
         </w:numPr>
       </w:pPr>
-      <w:proofErr w:type="spellStart"/>
-      <w:r>
-        <w:t>Navegar</w:t>
-      </w:r>
-      <w:proofErr w:type="spellEnd"/>
-      <w:r>
-        <w:t xml:space="preserve"> </w:t>
-      </w:r>
-      <w:proofErr w:type="spellStart"/>
-      <w:r>
-        <w:t>até</w:t>
-      </w:r>
-      <w:proofErr w:type="spellEnd"/>
-      <w:r>
-        <w:t xml:space="preserve"> ‘</w:t>
+      <w:r>
+        <w:t>Navegar até ‘</w:t>
       </w:r>
       <w:r>
         <w:t>Local Computer Policy &gt; Computer Configuration &gt; Administrative Templates &gt; System &gt; Filesystem &gt; NTFS</w:t>
@@ -284,21 +245,8 @@
           <w:numId w:val="32"/>
         </w:numPr>
       </w:pPr>
-      <w:proofErr w:type="spellStart"/>
-      <w:r>
-        <w:t>Clicar</w:t>
-      </w:r>
-      <w:proofErr w:type="spellEnd"/>
-      <w:r>
-        <w:t xml:space="preserve"> </w:t>
-      </w:r>
-      <w:proofErr w:type="spellStart"/>
-      <w:r>
-        <w:t>em</w:t>
-      </w:r>
-      <w:proofErr w:type="spellEnd"/>
-      <w:r>
-        <w:t xml:space="preserve"> ‘Enable NTFS long paths’ </w:t>
+      <w:r>
+        <w:t xml:space="preserve">Clicar em ‘Enable NTFS long paths’ </w:t>
       </w:r>
     </w:p>
     <w:p>
@@ -858,8 +806,12 @@
       </w:pPr>
     </w:p>
     <w:sectPr>
-      <w:headerReference w:type="default" r:id="rId11"/>
-      <w:footerReference w:type="default" r:id="rId12"/>
+      <w:headerReference w:type="even" r:id="rId11"/>
+      <w:headerReference w:type="default" r:id="rId12"/>
+      <w:footerReference w:type="even" r:id="rId13"/>
+      <w:footerReference w:type="default" r:id="rId14"/>
+      <w:headerReference w:type="first" r:id="rId15"/>
+      <w:footerReference w:type="first" r:id="rId16"/>
       <w:pgSz w:w="11906" w:h="16838"/>
       <w:pgMar w:top="1418" w:right="851" w:bottom="1134" w:left="1134" w:header="426" w:footer="708" w:gutter="0"/>
       <w:cols w:space="708"/>
@@ -899,6 +851,16 @@
   <w:p>
     <w:pPr>
       <w:pStyle w:val="Footer"/>
+    </w:pPr>
+  </w:p>
+</w:ftr>
+</file>
+
+<file path=word/footer2.xml><?xml version="1.0" encoding="utf-8"?>
+<w:ftr xmlns:wpc="http://schemas.microsoft.com/office/word/2010/wordprocessingCanvas" xmlns:cx="http://schemas.microsoft.com/office/drawing/2014/chartex" xmlns:cx1="http://schemas.microsoft.com/office/drawing/2015/9/8/chartex" xmlns:cx2="http://schemas.microsoft.com/office/drawing/2015/10/21/chartex" xmlns:cx3="http://schemas.microsoft.com/office/drawing/2016/5/9/chartex" xmlns:cx4="http://schemas.microsoft.com/office/drawing/2016/5/10/chartex" xmlns:cx5="http://schemas.microsoft.com/office/drawing/2016/5/11/chartex" xmlns:cx6="http://schemas.microsoft.com/office/drawing/2016/5/12/chartex" xmlns:cx7="http://schemas.microsoft.com/office/drawing/2016/5/13/chartex" xmlns:cx8="http://schemas.microsoft.com/office/drawing/2016/5/14/chartex" xmlns:mc="http://schemas.openxmlformats.org/markup-compatibility/2006" xmlns:aink="http://schemas.microsoft.com/office/drawing/2016/ink" xmlns:am3d="http://schemas.microsoft.com/office/drawing/2017/model3d" xmlns:o="urn:schemas-microsoft-com:office:office" xmlns:r="http://schemas.openxmlformats.org/officeDocument/2006/relationships" xmlns:m="http://schemas.openxmlformats.org/officeDocument/2006/math" xmlns:v="urn:schemas-microsoft-com:vml" xmlns:wp14="http://schemas.microsoft.com/office/word/2010/wordprocessingDrawing" xmlns:wp="http://schemas.openxmlformats.org/drawingml/2006/wordprocessingDrawing" xmlns:w10="urn:schemas-microsoft-com:office:word" xmlns:w="http://schemas.openxmlformats.org/wordprocessingml/2006/main" xmlns:w14="http://schemas.microsoft.com/office/word/2010/wordml" xmlns:w15="http://schemas.microsoft.com/office/word/2012/wordml" xmlns:w16cex="http://schemas.microsoft.com/office/word/2018/wordml/cex" xmlns:w16cid="http://schemas.microsoft.com/office/word/2016/wordml/cid" xmlns:w16="http://schemas.microsoft.com/office/word/2018/wordml" xmlns:w16sdtdh="http://schemas.microsoft.com/office/word/2020/wordml/sdtdatahash" xmlns:w16se="http://schemas.microsoft.com/office/word/2015/wordml/symex" xmlns:wpg="http://schemas.microsoft.com/office/word/2010/wordprocessingGroup" xmlns:wpi="http://schemas.microsoft.com/office/word/2010/wordprocessingInk" xmlns:wne="http://schemas.microsoft.com/office/word/2006/wordml" xmlns:wps="http://schemas.microsoft.com/office/word/2010/wordprocessingShape" mc:Ignorable="w14 w15 w16se w16cid w16 w16cex w16sdtdh wp14">
+  <w:p>
+    <w:pPr>
+      <w:pStyle w:val="Footer"/>
       <w:tabs>
         <w:tab w:val="clear" w:pos="4252"/>
         <w:tab w:val="clear" w:pos="8504"/>
@@ -947,7 +909,6 @@
         <w:lang w:val="pt-PT"/>
       </w:rPr>
       <w:tab/>
-      <w:t>ISEP/DEE/ELTRP</w:t>
     </w:r>
     <w:r>
       <w:rPr>
@@ -956,7 +917,7 @@
         <w:szCs w:val="16"/>
         <w:lang w:val="pt-PT"/>
       </w:rPr>
-      <w:t>-EC</w:t>
+      <w:t>ISEP LETI-SISEM</w:t>
     </w:r>
     <w:r>
       <w:rPr>
@@ -1062,6 +1023,16 @@
       </w:rPr>
       <w:fldChar w:fldCharType="end"/>
     </w:r>
+  </w:p>
+</w:ftr>
+</file>
+
+<file path=word/footer3.xml><?xml version="1.0" encoding="utf-8"?>
+<w:ftr xmlns:wpc="http://schemas.microsoft.com/office/word/2010/wordprocessingCanvas" xmlns:cx="http://schemas.microsoft.com/office/drawing/2014/chartex" xmlns:cx1="http://schemas.microsoft.com/office/drawing/2015/9/8/chartex" xmlns:cx2="http://schemas.microsoft.com/office/drawing/2015/10/21/chartex" xmlns:cx3="http://schemas.microsoft.com/office/drawing/2016/5/9/chartex" xmlns:cx4="http://schemas.microsoft.com/office/drawing/2016/5/10/chartex" xmlns:cx5="http://schemas.microsoft.com/office/drawing/2016/5/11/chartex" xmlns:cx6="http://schemas.microsoft.com/office/drawing/2016/5/12/chartex" xmlns:cx7="http://schemas.microsoft.com/office/drawing/2016/5/13/chartex" xmlns:cx8="http://schemas.microsoft.com/office/drawing/2016/5/14/chartex" xmlns:mc="http://schemas.openxmlformats.org/markup-compatibility/2006" xmlns:aink="http://schemas.microsoft.com/office/drawing/2016/ink" xmlns:am3d="http://schemas.microsoft.com/office/drawing/2017/model3d" xmlns:o="urn:schemas-microsoft-com:office:office" xmlns:r="http://schemas.openxmlformats.org/officeDocument/2006/relationships" xmlns:m="http://schemas.openxmlformats.org/officeDocument/2006/math" xmlns:v="urn:schemas-microsoft-com:vml" xmlns:wp14="http://schemas.microsoft.com/office/word/2010/wordprocessingDrawing" xmlns:wp="http://schemas.openxmlformats.org/drawingml/2006/wordprocessingDrawing" xmlns:w10="urn:schemas-microsoft-com:office:word" xmlns:w="http://schemas.openxmlformats.org/wordprocessingml/2006/main" xmlns:w14="http://schemas.microsoft.com/office/word/2010/wordml" xmlns:w15="http://schemas.microsoft.com/office/word/2012/wordml" xmlns:w16cex="http://schemas.microsoft.com/office/word/2018/wordml/cex" xmlns:w16cid="http://schemas.microsoft.com/office/word/2016/wordml/cid" xmlns:w16="http://schemas.microsoft.com/office/word/2018/wordml" xmlns:w16sdtdh="http://schemas.microsoft.com/office/word/2020/wordml/sdtdatahash" xmlns:w16se="http://schemas.microsoft.com/office/word/2015/wordml/symex" xmlns:wpg="http://schemas.microsoft.com/office/word/2010/wordprocessingGroup" xmlns:wpi="http://schemas.microsoft.com/office/word/2010/wordprocessingInk" xmlns:wne="http://schemas.microsoft.com/office/word/2006/wordml" xmlns:wps="http://schemas.microsoft.com/office/word/2010/wordprocessingShape" mc:Ignorable="w14 w15 w16se w16cid w16 w16cex w16sdtdh wp14">
+  <w:p>
+    <w:pPr>
+      <w:pStyle w:val="Footer"/>
+    </w:pPr>
   </w:p>
 </w:ftr>
 </file>
@@ -1092,6 +1063,16 @@
 </file>
 
 <file path=word/header1.xml><?xml version="1.0" encoding="utf-8"?>
+<w:hdr xmlns:wpc="http://schemas.microsoft.com/office/word/2010/wordprocessingCanvas" xmlns:cx="http://schemas.microsoft.com/office/drawing/2014/chartex" xmlns:cx1="http://schemas.microsoft.com/office/drawing/2015/9/8/chartex" xmlns:cx2="http://schemas.microsoft.com/office/drawing/2015/10/21/chartex" xmlns:cx3="http://schemas.microsoft.com/office/drawing/2016/5/9/chartex" xmlns:cx4="http://schemas.microsoft.com/office/drawing/2016/5/10/chartex" xmlns:cx5="http://schemas.microsoft.com/office/drawing/2016/5/11/chartex" xmlns:cx6="http://schemas.microsoft.com/office/drawing/2016/5/12/chartex" xmlns:cx7="http://schemas.microsoft.com/office/drawing/2016/5/13/chartex" xmlns:cx8="http://schemas.microsoft.com/office/drawing/2016/5/14/chartex" xmlns:mc="http://schemas.openxmlformats.org/markup-compatibility/2006" xmlns:aink="http://schemas.microsoft.com/office/drawing/2016/ink" xmlns:am3d="http://schemas.microsoft.com/office/drawing/2017/model3d" xmlns:o="urn:schemas-microsoft-com:office:office" xmlns:r="http://schemas.openxmlformats.org/officeDocument/2006/relationships" xmlns:m="http://schemas.openxmlformats.org/officeDocument/2006/math" xmlns:v="urn:schemas-microsoft-com:vml" xmlns:wp14="http://schemas.microsoft.com/office/word/2010/wordprocessingDrawing" xmlns:wp="http://schemas.openxmlformats.org/drawingml/2006/wordprocessingDrawing" xmlns:w10="urn:schemas-microsoft-com:office:word" xmlns:w="http://schemas.openxmlformats.org/wordprocessingml/2006/main" xmlns:w14="http://schemas.microsoft.com/office/word/2010/wordml" xmlns:w15="http://schemas.microsoft.com/office/word/2012/wordml" xmlns:w16cex="http://schemas.microsoft.com/office/word/2018/wordml/cex" xmlns:w16cid="http://schemas.microsoft.com/office/word/2016/wordml/cid" xmlns:w16="http://schemas.microsoft.com/office/word/2018/wordml" xmlns:w16sdtdh="http://schemas.microsoft.com/office/word/2020/wordml/sdtdatahash" xmlns:w16se="http://schemas.microsoft.com/office/word/2015/wordml/symex" xmlns:wpg="http://schemas.microsoft.com/office/word/2010/wordprocessingGroup" xmlns:wpi="http://schemas.microsoft.com/office/word/2010/wordprocessingInk" xmlns:wne="http://schemas.microsoft.com/office/word/2006/wordml" xmlns:wps="http://schemas.microsoft.com/office/word/2010/wordprocessingShape" mc:Ignorable="w14 w15 w16se w16cid w16 w16cex w16sdtdh wp14">
+  <w:p>
+    <w:pPr>
+      <w:pStyle w:val="Header"/>
+    </w:pPr>
+  </w:p>
+</w:hdr>
+</file>
+
+<file path=word/header2.xml><?xml version="1.0" encoding="utf-8"?>
 <w:hdr xmlns:wpc="http://schemas.microsoft.com/office/word/2010/wordprocessingCanvas" xmlns:cx="http://schemas.microsoft.com/office/drawing/2014/chartex" xmlns:cx1="http://schemas.microsoft.com/office/drawing/2015/9/8/chartex" xmlns:cx2="http://schemas.microsoft.com/office/drawing/2015/10/21/chartex" xmlns:cx3="http://schemas.microsoft.com/office/drawing/2016/5/9/chartex" xmlns:cx4="http://schemas.microsoft.com/office/drawing/2016/5/10/chartex" xmlns:cx5="http://schemas.microsoft.com/office/drawing/2016/5/11/chartex" xmlns:cx6="http://schemas.microsoft.com/office/drawing/2016/5/12/chartex" xmlns:cx7="http://schemas.microsoft.com/office/drawing/2016/5/13/chartex" xmlns:cx8="http://schemas.microsoft.com/office/drawing/2016/5/14/chartex" xmlns:mc="http://schemas.openxmlformats.org/markup-compatibility/2006" xmlns:aink="http://schemas.microsoft.com/office/drawing/2016/ink" xmlns:am3d="http://schemas.microsoft.com/office/drawing/2017/model3d" xmlns:o="urn:schemas-microsoft-com:office:office" xmlns:r="http://schemas.openxmlformats.org/officeDocument/2006/relationships" xmlns:m="http://schemas.openxmlformats.org/officeDocument/2006/math" xmlns:v="urn:schemas-microsoft-com:vml" xmlns:wp14="http://schemas.microsoft.com/office/word/2010/wordprocessingDrawing" xmlns:wp="http://schemas.openxmlformats.org/drawingml/2006/wordprocessingDrawing" xmlns:w10="urn:schemas-microsoft-com:office:word" xmlns:w="http://schemas.openxmlformats.org/wordprocessingml/2006/main" xmlns:w14="http://schemas.microsoft.com/office/word/2010/wordml" xmlns:w15="http://schemas.microsoft.com/office/word/2012/wordml" xmlns:w16cex="http://schemas.microsoft.com/office/word/2018/wordml/cex" xmlns:w16cid="http://schemas.microsoft.com/office/word/2016/wordml/cid" xmlns:w16="http://schemas.microsoft.com/office/word/2018/wordml" xmlns:w16sdtdh="http://schemas.microsoft.com/office/word/2020/wordml/sdtdatahash" xmlns:w16se="http://schemas.microsoft.com/office/word/2015/wordml/symex" xmlns:wpg="http://schemas.microsoft.com/office/word/2010/wordprocessingGroup" xmlns:wpi="http://schemas.microsoft.com/office/word/2010/wordprocessingInk" xmlns:wne="http://schemas.microsoft.com/office/word/2006/wordml" xmlns:wps="http://schemas.microsoft.com/office/word/2010/wordprocessingShape" mc:Ignorable="w14 w15 w16se w16cid w16 w16cex w16sdtdh wp14">
   <w:p>
     <w:pPr>
@@ -1149,6 +1130,16 @@
         </wp:inline>
       </w:drawing>
     </w:r>
+  </w:p>
+</w:hdr>
+</file>
+
+<file path=word/header3.xml><?xml version="1.0" encoding="utf-8"?>
+<w:hdr xmlns:wpc="http://schemas.microsoft.com/office/word/2010/wordprocessingCanvas" xmlns:cx="http://schemas.microsoft.com/office/drawing/2014/chartex" xmlns:cx1="http://schemas.microsoft.com/office/drawing/2015/9/8/chartex" xmlns:cx2="http://schemas.microsoft.com/office/drawing/2015/10/21/chartex" xmlns:cx3="http://schemas.microsoft.com/office/drawing/2016/5/9/chartex" xmlns:cx4="http://schemas.microsoft.com/office/drawing/2016/5/10/chartex" xmlns:cx5="http://schemas.microsoft.com/office/drawing/2016/5/11/chartex" xmlns:cx6="http://schemas.microsoft.com/office/drawing/2016/5/12/chartex" xmlns:cx7="http://schemas.microsoft.com/office/drawing/2016/5/13/chartex" xmlns:cx8="http://schemas.microsoft.com/office/drawing/2016/5/14/chartex" xmlns:mc="http://schemas.openxmlformats.org/markup-compatibility/2006" xmlns:aink="http://schemas.microsoft.com/office/drawing/2016/ink" xmlns:am3d="http://schemas.microsoft.com/office/drawing/2017/model3d" xmlns:o="urn:schemas-microsoft-com:office:office" xmlns:r="http://schemas.openxmlformats.org/officeDocument/2006/relationships" xmlns:m="http://schemas.openxmlformats.org/officeDocument/2006/math" xmlns:v="urn:schemas-microsoft-com:vml" xmlns:wp14="http://schemas.microsoft.com/office/word/2010/wordprocessingDrawing" xmlns:wp="http://schemas.openxmlformats.org/drawingml/2006/wordprocessingDrawing" xmlns:w10="urn:schemas-microsoft-com:office:word" xmlns:w="http://schemas.openxmlformats.org/wordprocessingml/2006/main" xmlns:w14="http://schemas.microsoft.com/office/word/2010/wordml" xmlns:w15="http://schemas.microsoft.com/office/word/2012/wordml" xmlns:w16cex="http://schemas.microsoft.com/office/word/2018/wordml/cex" xmlns:w16cid="http://schemas.microsoft.com/office/word/2016/wordml/cid" xmlns:w16="http://schemas.microsoft.com/office/word/2018/wordml" xmlns:w16sdtdh="http://schemas.microsoft.com/office/word/2020/wordml/sdtdatahash" xmlns:w16se="http://schemas.microsoft.com/office/word/2015/wordml/symex" xmlns:wpg="http://schemas.microsoft.com/office/word/2010/wordprocessingGroup" xmlns:wpi="http://schemas.microsoft.com/office/word/2010/wordprocessingInk" xmlns:wne="http://schemas.microsoft.com/office/word/2006/wordml" xmlns:wps="http://schemas.microsoft.com/office/word/2010/wordprocessingShape" mc:Ignorable="w14 w15 w16se w16cid w16 w16cex w16sdtdh wp14">
+  <w:p>
+    <w:pPr>
+      <w:pStyle w:val="Header"/>
+    </w:pPr>
   </w:p>
 </w:hdr>
 </file>

</xml_diff>

<commit_message>
Correcção com tradutor + projecto de apps exemplo
</commit_message>
<xml_diff>
--- a/Módulos/001_DAVE4_Instalação/001_DAVE4_Instalação.docx
+++ b/Módulos/001_DAVE4_Instalação/001_DAVE4_Instalação.docx
@@ -4,7 +4,7 @@
   <w:body>
     <w:p>
       <w:pPr>
-        <w:pStyle w:val="Title"/>
+        <w:pStyle w:val="Ttulo"/>
         <w:framePr w:wrap="notBeside"/>
         <w:jc w:val="left"/>
       </w:pPr>
@@ -12,18 +12,23 @@
         <w:t>DAVE 4</w:t>
       </w:r>
       <w:r>
-        <w:t xml:space="preserve"> - Instalação</w:t>
-      </w:r>
+        <w:t xml:space="preserve"> - </w:t>
+      </w:r>
+      <w:proofErr w:type="spellStart"/>
+      <w:r>
+        <w:t>Instalação</w:t>
+      </w:r>
+      <w:proofErr w:type="spellEnd"/>
     </w:p>
     <w:p>
       <w:pPr>
         <w:rPr>
-          <w:rStyle w:val="Strong"/>
-        </w:rPr>
-      </w:pPr>
-      <w:r>
-        <w:rPr>
-          <w:rStyle w:val="Strong"/>
+          <w:rStyle w:val="Forte"/>
+        </w:rPr>
+      </w:pPr>
+      <w:r>
+        <w:rPr>
+          <w:rStyle w:val="Forte"/>
           <w:noProof/>
         </w:rPr>
         <w:drawing>
@@ -90,62 +95,138 @@
           </wp:anchor>
         </w:drawing>
       </w:r>
-      <w:r>
-        <w:rPr>
-          <w:rStyle w:val="Strong"/>
-        </w:rPr>
-        <w:t>Requisitos:</w:t>
+      <w:proofErr w:type="spellStart"/>
+      <w:r>
+        <w:rPr>
+          <w:rStyle w:val="Forte"/>
+        </w:rPr>
+        <w:t>Requisitos</w:t>
+      </w:r>
+      <w:proofErr w:type="spellEnd"/>
+      <w:r>
+        <w:rPr>
+          <w:rStyle w:val="Forte"/>
+        </w:rPr>
+        <w:t>:</w:t>
       </w:r>
     </w:p>
     <w:p>
       <w:pPr>
-        <w:pStyle w:val="ListParagraph"/>
+        <w:pStyle w:val="PargrafodaLista"/>
         <w:numPr>
           <w:ilvl w:val="0"/>
           <w:numId w:val="32"/>
         </w:numPr>
       </w:pPr>
       <w:r>
-        <w:t>Windows vista, 7, 8.1, 10 (32bit ou 64 bits)</w:t>
+        <w:t xml:space="preserve">Windows vista, 7, 8.1, 10 (32bit </w:t>
+      </w:r>
+      <w:proofErr w:type="spellStart"/>
+      <w:r>
+        <w:t>ou</w:t>
+      </w:r>
+      <w:proofErr w:type="spellEnd"/>
+      <w:r>
+        <w:t xml:space="preserve"> 64 bits)</w:t>
       </w:r>
     </w:p>
     <w:p>
       <w:pPr>
-        <w:pStyle w:val="ListParagraph"/>
+        <w:pStyle w:val="PargrafodaLista"/>
         <w:numPr>
           <w:ilvl w:val="0"/>
           <w:numId w:val="32"/>
         </w:numPr>
       </w:pPr>
       <w:r>
-        <w:t>4 Gb RAM recomendado</w:t>
-      </w:r>
+        <w:t xml:space="preserve">4 Gb RAM </w:t>
+      </w:r>
+      <w:proofErr w:type="spellStart"/>
+      <w:r>
+        <w:t>recomendado</w:t>
+      </w:r>
+      <w:proofErr w:type="spellEnd"/>
     </w:p>
     <w:p/>
     <w:p>
       <w:pPr>
         <w:rPr>
-          <w:rStyle w:val="Strong"/>
-          <w:lang w:val="pt-PT"/>
-        </w:rPr>
-      </w:pPr>
-      <w:r>
-        <w:rPr>
-          <w:rStyle w:val="Strong"/>
-          <w:lang w:val="pt-PT"/>
-        </w:rPr>
-        <w:t>1 – Utilizando o 7zip (alternativa gratuita ao Winrar), extrair o conteúdo do ficheiro ‘DAVE_4-4-2_64bit_2018-02-23’</w:t>
-      </w:r>
-      <w:r>
-        <w:rPr>
-          <w:rStyle w:val="Strong"/>
-          <w:lang w:val="pt-PT"/>
-        </w:rPr>
-        <w:t xml:space="preserve"> na raíz( C:\  )</w:t>
-      </w:r>
-      <w:r>
-        <w:rPr>
-          <w:rStyle w:val="Strong"/>
+          <w:rStyle w:val="Forte"/>
+          <w:lang w:val="pt-PT"/>
+        </w:rPr>
+      </w:pPr>
+      <w:r>
+        <w:rPr>
+          <w:rStyle w:val="Forte"/>
+          <w:lang w:val="pt-PT"/>
+        </w:rPr>
+        <w:t xml:space="preserve">1 – Utilizando o </w:t>
+      </w:r>
+      <w:r>
+        <w:rPr>
+          <w:rStyle w:val="Forte"/>
+          <w:lang w:val="pt-PT"/>
+        </w:rPr>
+        <w:t>7zip</w:t>
+      </w:r>
+      <w:r>
+        <w:rPr>
+          <w:rStyle w:val="Forte"/>
+          <w:lang w:val="pt-PT"/>
+        </w:rPr>
+        <w:t xml:space="preserve"> (alternativa gratuita ao </w:t>
+      </w:r>
+      <w:proofErr w:type="spellStart"/>
+      <w:r>
+        <w:rPr>
+          <w:rStyle w:val="Forte"/>
+          <w:lang w:val="pt-PT"/>
+        </w:rPr>
+        <w:t>Winrar</w:t>
+      </w:r>
+      <w:proofErr w:type="spellEnd"/>
+      <w:r>
+        <w:rPr>
+          <w:rStyle w:val="Forte"/>
+          <w:lang w:val="pt-PT"/>
+        </w:rPr>
+        <w:t>), extrair o conteúdo do ficheiro ‘DAVE_4-4-2_64bit_2018-02-23’</w:t>
+      </w:r>
+      <w:r>
+        <w:rPr>
+          <w:rStyle w:val="Forte"/>
+          <w:lang w:val="pt-PT"/>
+        </w:rPr>
+        <w:t xml:space="preserve"> na </w:t>
+      </w:r>
+      <w:proofErr w:type="spellStart"/>
+      <w:proofErr w:type="gramStart"/>
+      <w:r>
+        <w:rPr>
+          <w:rStyle w:val="Forte"/>
+          <w:lang w:val="pt-PT"/>
+        </w:rPr>
+        <w:t>raíz</w:t>
+      </w:r>
+      <w:proofErr w:type="spellEnd"/>
+      <w:r>
+        <w:rPr>
+          <w:rStyle w:val="Forte"/>
+          <w:lang w:val="pt-PT"/>
+        </w:rPr>
+        <w:t>( C:\</w:t>
+      </w:r>
+      <w:proofErr w:type="gramEnd"/>
+      <w:r>
+        <w:rPr>
+          <w:rStyle w:val="Forte"/>
+          <w:lang w:val="pt-PT"/>
+        </w:rPr>
+        <w:t xml:space="preserve">  )</w:t>
+      </w:r>
+      <w:r>
+        <w:rPr>
+          <w:rStyle w:val="Forte"/>
           <w:lang w:val="pt-PT"/>
         </w:rPr>
         <w:t xml:space="preserve">. </w:t>
@@ -172,9 +253,17 @@
       </w:r>
       <w:r>
         <w:rPr>
-          <w:lang w:val="pt-PT"/>
-        </w:rPr>
-        <w:t>software ‘</w:t>
+          <w:i/>
+          <w:iCs/>
+          <w:lang w:val="pt-PT"/>
+        </w:rPr>
+        <w:t>software</w:t>
+      </w:r>
+      <w:r>
+        <w:rPr>
+          <w:lang w:val="pt-PT"/>
+        </w:rPr>
+        <w:t xml:space="preserve"> ‘</w:t>
       </w:r>
       <w:r>
         <w:rPr>
@@ -198,12 +287,36 @@
         <w:rPr>
           <w:lang w:val="pt-PT"/>
         </w:rPr>
-        <w:t>para prevenir erros durante extracção do ficheiro relacionados com directorias com mais de 260 caracteres. Se este erro persistir, será necessário ativar esta funcionalidade através dos seguintes passos:</w:t>
+        <w:t xml:space="preserve">para prevenir erros durante </w:t>
+      </w:r>
+      <w:r>
+        <w:rPr>
+          <w:lang w:val="pt-PT"/>
+        </w:rPr>
+        <w:t>extração</w:t>
+      </w:r>
+      <w:r>
+        <w:rPr>
+          <w:lang w:val="pt-PT"/>
+        </w:rPr>
+        <w:t xml:space="preserve"> do ficheiro relacionados com </w:t>
+      </w:r>
+      <w:r>
+        <w:rPr>
+          <w:lang w:val="pt-PT"/>
+        </w:rPr>
+        <w:t>diretorias</w:t>
+      </w:r>
+      <w:r>
+        <w:rPr>
+          <w:lang w:val="pt-PT"/>
+        </w:rPr>
+        <w:t xml:space="preserve"> com mais de 260 caracteres. Se este erro persistir, será necessário ativar esta funcionalidade através dos seguintes passos:</w:t>
       </w:r>
     </w:p>
     <w:p>
       <w:pPr>
-        <w:pStyle w:val="ListParagraph"/>
+        <w:pStyle w:val="PargrafodaLista"/>
         <w:numPr>
           <w:ilvl w:val="0"/>
           <w:numId w:val="32"/>
@@ -216,19 +329,62 @@
         <w:rPr>
           <w:lang w:val="pt-PT"/>
         </w:rPr>
-        <w:t>Clicar na Tecla windows e pesquisar por ‘gpedit.msc’.</w:t>
+        <w:t xml:space="preserve">Clicar na Tecla </w:t>
+      </w:r>
+      <w:proofErr w:type="spellStart"/>
+      <w:r>
+        <w:rPr>
+          <w:i/>
+          <w:iCs/>
+          <w:lang w:val="pt-PT"/>
+        </w:rPr>
+        <w:t>windows</w:t>
+      </w:r>
+      <w:proofErr w:type="spellEnd"/>
+      <w:r>
+        <w:rPr>
+          <w:lang w:val="pt-PT"/>
+        </w:rPr>
+        <w:t xml:space="preserve"> e pesquisar por ‘</w:t>
+      </w:r>
+      <w:proofErr w:type="spellStart"/>
+      <w:r>
+        <w:rPr>
+          <w:lang w:val="pt-PT"/>
+        </w:rPr>
+        <w:t>gpedit.msc</w:t>
+      </w:r>
+      <w:proofErr w:type="spellEnd"/>
+      <w:r>
+        <w:rPr>
+          <w:lang w:val="pt-PT"/>
+        </w:rPr>
+        <w:t>’.</w:t>
       </w:r>
     </w:p>
     <w:p>
       <w:pPr>
-        <w:pStyle w:val="ListParagraph"/>
+        <w:pStyle w:val="PargrafodaLista"/>
         <w:numPr>
           <w:ilvl w:val="0"/>
           <w:numId w:val="32"/>
         </w:numPr>
       </w:pPr>
-      <w:r>
-        <w:t>Navegar até ‘</w:t>
+      <w:proofErr w:type="spellStart"/>
+      <w:r>
+        <w:t>Navegar</w:t>
+      </w:r>
+      <w:proofErr w:type="spellEnd"/>
+      <w:r>
+        <w:t xml:space="preserve"> </w:t>
+      </w:r>
+      <w:proofErr w:type="spellStart"/>
+      <w:r>
+        <w:t>até</w:t>
+      </w:r>
+      <w:proofErr w:type="spellEnd"/>
+      <w:r>
+        <w:t xml:space="preserve"> ‘</w:t>
       </w:r>
       <w:r>
         <w:t>Local Computer Policy &gt; Computer Configuration &gt; Administrative Templates &gt; System &gt; Filesystem &gt; NTFS</w:t>
@@ -239,14 +395,27 @@
     </w:p>
     <w:p>
       <w:pPr>
-        <w:pStyle w:val="ListParagraph"/>
+        <w:pStyle w:val="PargrafodaLista"/>
         <w:numPr>
           <w:ilvl w:val="0"/>
           <w:numId w:val="32"/>
         </w:numPr>
       </w:pPr>
-      <w:r>
-        <w:t xml:space="preserve">Clicar em ‘Enable NTFS long paths’ </w:t>
+      <w:proofErr w:type="spellStart"/>
+      <w:r>
+        <w:t>Clicar</w:t>
+      </w:r>
+      <w:proofErr w:type="spellEnd"/>
+      <w:r>
+        <w:t xml:space="preserve"> </w:t>
+      </w:r>
+      <w:proofErr w:type="spellStart"/>
+      <w:r>
+        <w:t>em</w:t>
+      </w:r>
+      <w:proofErr w:type="spellEnd"/>
+      <w:r>
+        <w:t xml:space="preserve"> ‘Enable NTFS long paths’ </w:t>
       </w:r>
     </w:p>
     <w:p>
@@ -258,55 +427,78 @@
     <w:p>
       <w:pPr>
         <w:rPr>
-          <w:rStyle w:val="Strong"/>
-          <w:lang w:val="pt-PT"/>
-        </w:rPr>
-      </w:pPr>
-      <w:r>
-        <w:rPr>
-          <w:rStyle w:val="Strong"/>
-          <w:lang w:val="pt-PT"/>
-        </w:rPr>
-        <w:t>2 – Criar um atalho</w:t>
-      </w:r>
-      <w:r>
-        <w:rPr>
-          <w:rStyle w:val="Strong"/>
+          <w:rStyle w:val="Forte"/>
+          <w:b w:val="0"/>
+          <w:bCs w:val="0"/>
+          <w:lang w:val="pt-PT"/>
+        </w:rPr>
+      </w:pPr>
+      <w:r>
+        <w:rPr>
+          <w:rStyle w:val="Forte"/>
+          <w:lang w:val="pt-PT"/>
+        </w:rPr>
+        <w:t xml:space="preserve">2 – </w:t>
+      </w:r>
+      <w:r>
+        <w:rPr>
+          <w:rStyle w:val="Forte"/>
+          <w:b w:val="0"/>
+          <w:bCs w:val="0"/>
+          <w:lang w:val="pt-PT"/>
+        </w:rPr>
+        <w:t>Criar um atalho</w:t>
+      </w:r>
+      <w:r>
+        <w:rPr>
+          <w:rStyle w:val="Forte"/>
+          <w:b w:val="0"/>
+          <w:bCs w:val="0"/>
           <w:lang w:val="pt-PT"/>
         </w:rPr>
         <w:t>,</w:t>
       </w:r>
       <w:r>
         <w:rPr>
-          <w:rStyle w:val="Strong"/>
+          <w:rStyle w:val="Forte"/>
+          <w:b w:val="0"/>
+          <w:bCs w:val="0"/>
           <w:lang w:val="pt-PT"/>
         </w:rPr>
         <w:t xml:space="preserve"> </w:t>
       </w:r>
       <w:r>
         <w:rPr>
-          <w:rStyle w:val="Strong"/>
+          <w:rStyle w:val="Forte"/>
+          <w:b w:val="0"/>
+          <w:bCs w:val="0"/>
           <w:lang w:val="pt-PT"/>
         </w:rPr>
         <w:t>para</w:t>
       </w:r>
       <w:r>
         <w:rPr>
-          <w:rStyle w:val="Strong"/>
+          <w:rStyle w:val="Forte"/>
+          <w:b w:val="0"/>
+          <w:bCs w:val="0"/>
           <w:lang w:val="pt-PT"/>
         </w:rPr>
         <w:t xml:space="preserve"> mais fácil acesso</w:t>
       </w:r>
       <w:r>
         <w:rPr>
-          <w:rStyle w:val="Strong"/>
+          <w:rStyle w:val="Forte"/>
+          <w:b w:val="0"/>
+          <w:bCs w:val="0"/>
           <w:lang w:val="pt-PT"/>
         </w:rPr>
         <w:t>, a apontar para ‘C:\DAVE_4-4-2_64bit_2018-02-23\DAVE_4-4-2_64bit_2018-02-23\DAVE-IDE-4.4.2-64Bit\eclipse\DAVE.exe’</w:t>
       </w:r>
       <w:r>
         <w:rPr>
-          <w:rStyle w:val="Strong"/>
+          <w:rStyle w:val="Forte"/>
+          <w:b w:val="0"/>
+          <w:bCs w:val="0"/>
           <w:lang w:val="pt-PT"/>
         </w:rPr>
         <w:t xml:space="preserve"> </w:t>
@@ -315,7 +507,7 @@
     <w:p>
       <w:pPr>
         <w:rPr>
-          <w:rStyle w:val="Strong"/>
+          <w:rStyle w:val="Forte"/>
           <w:lang w:val="pt-PT"/>
         </w:rPr>
       </w:pPr>
@@ -323,29 +515,73 @@
     <w:p>
       <w:pPr>
         <w:rPr>
-          <w:rStyle w:val="Strong"/>
-          <w:lang w:val="pt-PT"/>
-        </w:rPr>
-      </w:pPr>
-      <w:r>
-        <w:rPr>
-          <w:rStyle w:val="Strong"/>
+          <w:rStyle w:val="Forte"/>
+          <w:b w:val="0"/>
+          <w:bCs w:val="0"/>
+          <w:lang w:val="pt-PT"/>
+        </w:rPr>
+      </w:pPr>
+      <w:r>
+        <w:rPr>
+          <w:rStyle w:val="Forte"/>
           <w:lang w:val="pt-PT"/>
         </w:rPr>
         <w:t xml:space="preserve">3 – </w:t>
       </w:r>
       <w:r>
         <w:rPr>
-          <w:rStyle w:val="Strong"/>
-          <w:lang w:val="pt-PT"/>
-        </w:rPr>
-        <w:t>Instalar drivers e softwares do programador - JLink_Windows_V652b.exe</w:t>
+          <w:rStyle w:val="Forte"/>
+          <w:b w:val="0"/>
+          <w:bCs w:val="0"/>
+          <w:lang w:val="pt-PT"/>
+        </w:rPr>
+        <w:t xml:space="preserve">Instalar </w:t>
+      </w:r>
+      <w:r>
+        <w:rPr>
+          <w:rStyle w:val="Forte"/>
+          <w:b w:val="0"/>
+          <w:bCs w:val="0"/>
+          <w:i/>
+          <w:iCs/>
+          <w:lang w:val="pt-PT"/>
+        </w:rPr>
+        <w:t>drivers</w:t>
+      </w:r>
+      <w:r>
+        <w:rPr>
+          <w:rStyle w:val="Forte"/>
+          <w:b w:val="0"/>
+          <w:bCs w:val="0"/>
+          <w:lang w:val="pt-PT"/>
+        </w:rPr>
+        <w:t xml:space="preserve"> e </w:t>
+      </w:r>
+      <w:r>
+        <w:rPr>
+          <w:rStyle w:val="Forte"/>
+          <w:b w:val="0"/>
+          <w:bCs w:val="0"/>
+          <w:i/>
+          <w:iCs/>
+          <w:lang w:val="pt-PT"/>
+        </w:rPr>
+        <w:t>softwares</w:t>
+      </w:r>
+      <w:r>
+        <w:rPr>
+          <w:rStyle w:val="Forte"/>
+          <w:b w:val="0"/>
+          <w:bCs w:val="0"/>
+          <w:lang w:val="pt-PT"/>
+        </w:rPr>
+        <w:t xml:space="preserve"> do programador - JLink_Windows_V652b.exe</w:t>
       </w:r>
     </w:p>
     <w:p>
       <w:pPr>
         <w:rPr>
-          <w:rStyle w:val="Strong"/>
+          <w:rStyle w:val="Forte"/>
           <w:lang w:val="pt-PT"/>
         </w:rPr>
       </w:pPr>
@@ -353,48 +589,89 @@
     <w:p>
       <w:pPr>
         <w:rPr>
-          <w:rStyle w:val="Strong"/>
-          <w:lang w:val="pt-PT"/>
-        </w:rPr>
-      </w:pPr>
-      <w:r>
-        <w:rPr>
-          <w:rStyle w:val="Strong"/>
-          <w:lang w:val="pt-PT"/>
-        </w:rPr>
-        <w:t xml:space="preserve">4 – Executar DAVE3 e </w:t>
-      </w:r>
-      <w:r>
-        <w:rPr>
-          <w:rStyle w:val="Strong"/>
+          <w:rStyle w:val="Forte"/>
+          <w:lang w:val="pt-PT"/>
+        </w:rPr>
+      </w:pPr>
+      <w:r>
+        <w:rPr>
+          <w:rStyle w:val="Forte"/>
+          <w:lang w:val="pt-PT"/>
+        </w:rPr>
+        <w:t xml:space="preserve">4 – </w:t>
+      </w:r>
+      <w:r>
+        <w:rPr>
+          <w:rStyle w:val="Forte"/>
+          <w:b w:val="0"/>
+          <w:bCs w:val="0"/>
+          <w:lang w:val="pt-PT"/>
+        </w:rPr>
+        <w:t xml:space="preserve">Executar DAVE3 e </w:t>
+      </w:r>
+      <w:r>
+        <w:rPr>
+          <w:rStyle w:val="Forte"/>
+          <w:b w:val="0"/>
+          <w:bCs w:val="0"/>
           <w:lang w:val="pt-PT"/>
         </w:rPr>
         <w:t>efetuar</w:t>
       </w:r>
       <w:r>
         <w:rPr>
-          <w:rStyle w:val="Strong"/>
-          <w:lang w:val="pt-PT"/>
-        </w:rPr>
-        <w:t xml:space="preserve"> updates das bibliotecas</w:t>
-      </w:r>
-      <w:r>
-        <w:rPr>
-          <w:rStyle w:val="Strong"/>
+          <w:rStyle w:val="Forte"/>
+          <w:b w:val="0"/>
+          <w:bCs w:val="0"/>
+          <w:lang w:val="pt-PT"/>
+        </w:rPr>
+        <w:t xml:space="preserve"> </w:t>
+      </w:r>
+      <w:proofErr w:type="spellStart"/>
+      <w:r>
+        <w:rPr>
+          <w:rStyle w:val="Forte"/>
+          <w:b w:val="0"/>
+          <w:bCs w:val="0"/>
+          <w:i/>
+          <w:iCs/>
+          <w:lang w:val="pt-PT"/>
+        </w:rPr>
+        <w:t>updates</w:t>
+      </w:r>
+      <w:proofErr w:type="spellEnd"/>
+      <w:r>
+        <w:rPr>
+          <w:rStyle w:val="Forte"/>
+          <w:b w:val="0"/>
+          <w:bCs w:val="0"/>
+          <w:lang w:val="pt-PT"/>
+        </w:rPr>
+        <w:t xml:space="preserve"> das bibliotecas</w:t>
+      </w:r>
+      <w:r>
+        <w:rPr>
+          <w:rStyle w:val="Forte"/>
+          <w:b w:val="0"/>
+          <w:bCs w:val="0"/>
           <w:lang w:val="pt-PT"/>
         </w:rPr>
         <w:t xml:space="preserve"> (</w:t>
       </w:r>
       <w:r>
         <w:rPr>
-          <w:rStyle w:val="Strong"/>
+          <w:rStyle w:val="Forte"/>
+          <w:b w:val="0"/>
+          <w:bCs w:val="0"/>
           <w:lang w:val="pt-PT"/>
         </w:rPr>
         <w:t>Figura 1</w:t>
       </w:r>
       <w:r>
         <w:rPr>
-          <w:rStyle w:val="Strong"/>
+          <w:rStyle w:val="Forte"/>
+          <w:b w:val="0"/>
+          <w:bCs w:val="0"/>
           <w:lang w:val="pt-PT"/>
         </w:rPr>
         <w:t xml:space="preserve"> e 2).</w:t>
@@ -403,7 +680,7 @@
     <w:p>
       <w:pPr>
         <w:rPr>
-          <w:rStyle w:val="Strong"/>
+          <w:rStyle w:val="Forte"/>
           <w:lang w:val="pt-PT"/>
         </w:rPr>
       </w:pPr>
@@ -411,7 +688,7 @@
     <w:p>
       <w:pPr>
         <w:rPr>
-          <w:rStyle w:val="Strong"/>
+          <w:rStyle w:val="Forte"/>
           <w:lang w:val="pt-PT"/>
         </w:rPr>
       </w:pPr>
@@ -465,7 +742,7 @@
                         <w:txbxContent>
                           <w:p>
                             <w:pPr>
-                              <w:pStyle w:val="Caption"/>
+                              <w:pStyle w:val="Legenda"/>
                               <w:rPr>
                                 <w:sz w:val="18"/>
                                 <w:szCs w:val="20"/>
@@ -641,7 +918,7 @@
                         <w:txbxContent>
                           <w:p>
                             <w:pPr>
-                              <w:pStyle w:val="Caption"/>
+                              <w:pStyle w:val="Legenda"/>
                               <w:rPr>
                                 <w:sz w:val="18"/>
                                 <w:szCs w:val="20"/>
@@ -777,7 +1054,7 @@
       <w:pPr>
         <w:jc w:val="center"/>
         <w:rPr>
-          <w:rStyle w:val="Strong"/>
+          <w:rStyle w:val="Forte"/>
           <w:lang w:val="pt-PT"/>
         </w:rPr>
       </w:pPr>
@@ -785,7 +1062,7 @@
     <w:p>
       <w:pPr>
         <w:rPr>
-          <w:rStyle w:val="Strong"/>
+          <w:rStyle w:val="Forte"/>
           <w:lang w:val="pt-PT"/>
         </w:rPr>
       </w:pPr>
@@ -793,7 +1070,7 @@
     <w:p>
       <w:pPr>
         <w:rPr>
-          <w:rStyle w:val="Strong"/>
+          <w:rStyle w:val="Forte"/>
           <w:lang w:val="pt-PT"/>
         </w:rPr>
       </w:pPr>
@@ -850,7 +1127,7 @@
 <w:ftr xmlns:wpc="http://schemas.microsoft.com/office/word/2010/wordprocessingCanvas" xmlns:cx="http://schemas.microsoft.com/office/drawing/2014/chartex" xmlns:cx1="http://schemas.microsoft.com/office/drawing/2015/9/8/chartex" xmlns:cx2="http://schemas.microsoft.com/office/drawing/2015/10/21/chartex" xmlns:cx3="http://schemas.microsoft.com/office/drawing/2016/5/9/chartex" xmlns:cx4="http://schemas.microsoft.com/office/drawing/2016/5/10/chartex" xmlns:cx5="http://schemas.microsoft.com/office/drawing/2016/5/11/chartex" xmlns:cx6="http://schemas.microsoft.com/office/drawing/2016/5/12/chartex" xmlns:cx7="http://schemas.microsoft.com/office/drawing/2016/5/13/chartex" xmlns:cx8="http://schemas.microsoft.com/office/drawing/2016/5/14/chartex" xmlns:mc="http://schemas.openxmlformats.org/markup-compatibility/2006" xmlns:aink="http://schemas.microsoft.com/office/drawing/2016/ink" xmlns:am3d="http://schemas.microsoft.com/office/drawing/2017/model3d" xmlns:o="urn:schemas-microsoft-com:office:office" xmlns:r="http://schemas.openxmlformats.org/officeDocument/2006/relationships" xmlns:m="http://schemas.openxmlformats.org/officeDocument/2006/math" xmlns:v="urn:schemas-microsoft-com:vml" xmlns:wp14="http://schemas.microsoft.com/office/word/2010/wordprocessingDrawing" xmlns:wp="http://schemas.openxmlformats.org/drawingml/2006/wordprocessingDrawing" xmlns:w10="urn:schemas-microsoft-com:office:word" xmlns:w="http://schemas.openxmlformats.org/wordprocessingml/2006/main" xmlns:w14="http://schemas.microsoft.com/office/word/2010/wordml" xmlns:w15="http://schemas.microsoft.com/office/word/2012/wordml" xmlns:w16cex="http://schemas.microsoft.com/office/word/2018/wordml/cex" xmlns:w16cid="http://schemas.microsoft.com/office/word/2016/wordml/cid" xmlns:w16="http://schemas.microsoft.com/office/word/2018/wordml" xmlns:w16sdtdh="http://schemas.microsoft.com/office/word/2020/wordml/sdtdatahash" xmlns:w16se="http://schemas.microsoft.com/office/word/2015/wordml/symex" xmlns:wpg="http://schemas.microsoft.com/office/word/2010/wordprocessingGroup" xmlns:wpi="http://schemas.microsoft.com/office/word/2010/wordprocessingInk" xmlns:wne="http://schemas.microsoft.com/office/word/2006/wordml" xmlns:wps="http://schemas.microsoft.com/office/word/2010/wordprocessingShape" mc:Ignorable="w14 w15 w16se w16cid w16 w16cex w16sdtdh wp14">
   <w:p>
     <w:pPr>
-      <w:pStyle w:val="Footer"/>
+      <w:pStyle w:val="Rodap"/>
     </w:pPr>
   </w:p>
 </w:ftr>
@@ -860,7 +1137,7 @@
 <w:ftr xmlns:wpc="http://schemas.microsoft.com/office/word/2010/wordprocessingCanvas" xmlns:cx="http://schemas.microsoft.com/office/drawing/2014/chartex" xmlns:cx1="http://schemas.microsoft.com/office/drawing/2015/9/8/chartex" xmlns:cx2="http://schemas.microsoft.com/office/drawing/2015/10/21/chartex" xmlns:cx3="http://schemas.microsoft.com/office/drawing/2016/5/9/chartex" xmlns:cx4="http://schemas.microsoft.com/office/drawing/2016/5/10/chartex" xmlns:cx5="http://schemas.microsoft.com/office/drawing/2016/5/11/chartex" xmlns:cx6="http://schemas.microsoft.com/office/drawing/2016/5/12/chartex" xmlns:cx7="http://schemas.microsoft.com/office/drawing/2016/5/13/chartex" xmlns:cx8="http://schemas.microsoft.com/office/drawing/2016/5/14/chartex" xmlns:mc="http://schemas.openxmlformats.org/markup-compatibility/2006" xmlns:aink="http://schemas.microsoft.com/office/drawing/2016/ink" xmlns:am3d="http://schemas.microsoft.com/office/drawing/2017/model3d" xmlns:o="urn:schemas-microsoft-com:office:office" xmlns:r="http://schemas.openxmlformats.org/officeDocument/2006/relationships" xmlns:m="http://schemas.openxmlformats.org/officeDocument/2006/math" xmlns:v="urn:schemas-microsoft-com:vml" xmlns:wp14="http://schemas.microsoft.com/office/word/2010/wordprocessingDrawing" xmlns:wp="http://schemas.openxmlformats.org/drawingml/2006/wordprocessingDrawing" xmlns:w10="urn:schemas-microsoft-com:office:word" xmlns:w="http://schemas.openxmlformats.org/wordprocessingml/2006/main" xmlns:w14="http://schemas.microsoft.com/office/word/2010/wordml" xmlns:w15="http://schemas.microsoft.com/office/word/2012/wordml" xmlns:w16cex="http://schemas.microsoft.com/office/word/2018/wordml/cex" xmlns:w16cid="http://schemas.microsoft.com/office/word/2016/wordml/cid" xmlns:w16="http://schemas.microsoft.com/office/word/2018/wordml" xmlns:w16sdtdh="http://schemas.microsoft.com/office/word/2020/wordml/sdtdatahash" xmlns:w16se="http://schemas.microsoft.com/office/word/2015/wordml/symex" xmlns:wpg="http://schemas.microsoft.com/office/word/2010/wordprocessingGroup" xmlns:wpi="http://schemas.microsoft.com/office/word/2010/wordprocessingInk" xmlns:wne="http://schemas.microsoft.com/office/word/2006/wordml" xmlns:wps="http://schemas.microsoft.com/office/word/2010/wordprocessingShape" mc:Ignorable="w14 w15 w16se w16cid w16 w16cex w16sdtdh wp14">
   <w:p>
     <w:pPr>
-      <w:pStyle w:val="Footer"/>
+      <w:pStyle w:val="Rodap"/>
       <w:tabs>
         <w:tab w:val="clear" w:pos="4252"/>
         <w:tab w:val="clear" w:pos="8504"/>
@@ -868,7 +1145,7 @@
         <w:tab w:val="right" w:pos="9923"/>
       </w:tabs>
       <w:rPr>
-        <w:rStyle w:val="PageNumber"/>
+        <w:rStyle w:val="Nmerodepgina"/>
         <w:sz w:val="12"/>
         <w:szCs w:val="16"/>
         <w:lang w:val="pt-PT"/>
@@ -876,25 +1153,45 @@
     </w:pPr>
     <w:r>
       <w:rPr>
-        <w:rStyle w:val="PageNumber"/>
+        <w:rStyle w:val="Nmerodepgina"/>
         <w:sz w:val="12"/>
         <w:szCs w:val="16"/>
         <w:lang w:val="pt-PT"/>
       </w:rPr>
-      <w:t xml:space="preserve">Rui Brito / Luís Encerrabodes </w:t>
+      <w:t xml:space="preserve">Rui Brito / Luís </w:t>
     </w:r>
+    <w:proofErr w:type="spellStart"/>
     <w:r>
       <w:rPr>
-        <w:rStyle w:val="PageNumber"/>
+        <w:rStyle w:val="Nmerodepgina"/>
         <w:sz w:val="12"/>
         <w:szCs w:val="16"/>
         <w:lang w:val="pt-PT"/>
       </w:rPr>
+      <w:t>Encerrabodes</w:t>
+    </w:r>
+    <w:proofErr w:type="spellEnd"/>
+    <w:r>
+      <w:rPr>
+        <w:rStyle w:val="Nmerodepgina"/>
+        <w:sz w:val="12"/>
+        <w:szCs w:val="16"/>
+        <w:lang w:val="pt-PT"/>
+      </w:rPr>
+      <w:t xml:space="preserve"> </w:t>
+    </w:r>
+    <w:r>
+      <w:rPr>
+        <w:rStyle w:val="Nmerodepgina"/>
+        <w:sz w:val="12"/>
+        <w:szCs w:val="16"/>
+        <w:lang w:val="pt-PT"/>
+      </w:rPr>
       <w:t xml:space="preserve">/ </w:t>
     </w:r>
     <w:r>
       <w:rPr>
-        <w:rStyle w:val="PageNumber"/>
+        <w:rStyle w:val="Nmerodepgina"/>
         <w:sz w:val="12"/>
         <w:szCs w:val="16"/>
         <w:lang w:val="pt-PT"/>
@@ -903,7 +1200,7 @@
     </w:r>
     <w:r>
       <w:rPr>
-        <w:rStyle w:val="PageNumber"/>
+        <w:rStyle w:val="Nmerodepgina"/>
         <w:sz w:val="12"/>
         <w:szCs w:val="16"/>
         <w:lang w:val="pt-PT"/>
@@ -912,7 +1209,7 @@
     </w:r>
     <w:r>
       <w:rPr>
-        <w:rStyle w:val="PageNumber"/>
+        <w:rStyle w:val="Nmerodepgina"/>
         <w:sz w:val="12"/>
         <w:szCs w:val="16"/>
         <w:lang w:val="pt-PT"/>
@@ -921,7 +1218,7 @@
     </w:r>
     <w:r>
       <w:rPr>
-        <w:rStyle w:val="PageNumber"/>
+        <w:rStyle w:val="Nmerodepgina"/>
         <w:sz w:val="12"/>
         <w:szCs w:val="16"/>
         <w:lang w:val="pt-PT"/>
@@ -930,7 +1227,7 @@
     </w:r>
     <w:r>
       <w:rPr>
-        <w:rStyle w:val="PageNumber"/>
+        <w:rStyle w:val="Nmerodepgina"/>
         <w:sz w:val="12"/>
         <w:szCs w:val="16"/>
       </w:rPr>
@@ -938,7 +1235,7 @@
     </w:r>
     <w:r>
       <w:rPr>
-        <w:rStyle w:val="PageNumber"/>
+        <w:rStyle w:val="Nmerodepgina"/>
         <w:sz w:val="12"/>
         <w:szCs w:val="16"/>
         <w:lang w:val="pt-PT"/>
@@ -947,7 +1244,7 @@
     </w:r>
     <w:r>
       <w:rPr>
-        <w:rStyle w:val="PageNumber"/>
+        <w:rStyle w:val="Nmerodepgina"/>
         <w:sz w:val="12"/>
         <w:szCs w:val="16"/>
       </w:rPr>
@@ -955,7 +1252,7 @@
     </w:r>
     <w:r>
       <w:rPr>
-        <w:rStyle w:val="PageNumber"/>
+        <w:rStyle w:val="Nmerodepgina"/>
         <w:noProof/>
         <w:sz w:val="12"/>
         <w:szCs w:val="16"/>
@@ -965,7 +1262,7 @@
     </w:r>
     <w:r>
       <w:rPr>
-        <w:rStyle w:val="PageNumber"/>
+        <w:rStyle w:val="Nmerodepgina"/>
         <w:sz w:val="12"/>
         <w:szCs w:val="16"/>
       </w:rPr>
@@ -973,7 +1270,7 @@
     </w:r>
     <w:r>
       <w:rPr>
-        <w:rStyle w:val="PageNumber"/>
+        <w:rStyle w:val="Nmerodepgina"/>
         <w:sz w:val="12"/>
         <w:szCs w:val="16"/>
         <w:lang w:val="pt-PT"/>
@@ -982,7 +1279,7 @@
     </w:r>
     <w:r>
       <w:rPr>
-        <w:rStyle w:val="PageNumber"/>
+        <w:rStyle w:val="Nmerodepgina"/>
         <w:sz w:val="12"/>
         <w:szCs w:val="16"/>
       </w:rPr>
@@ -990,7 +1287,7 @@
     </w:r>
     <w:r>
       <w:rPr>
-        <w:rStyle w:val="PageNumber"/>
+        <w:rStyle w:val="Nmerodepgina"/>
         <w:sz w:val="12"/>
         <w:szCs w:val="16"/>
         <w:lang w:val="pt-PT"/>
@@ -999,7 +1296,7 @@
     </w:r>
     <w:r>
       <w:rPr>
-        <w:rStyle w:val="PageNumber"/>
+        <w:rStyle w:val="Nmerodepgina"/>
         <w:sz w:val="12"/>
         <w:szCs w:val="16"/>
       </w:rPr>
@@ -1007,7 +1304,7 @@
     </w:r>
     <w:r>
       <w:rPr>
-        <w:rStyle w:val="PageNumber"/>
+        <w:rStyle w:val="Nmerodepgina"/>
         <w:noProof/>
         <w:sz w:val="12"/>
         <w:szCs w:val="16"/>
@@ -1017,7 +1314,7 @@
     </w:r>
     <w:r>
       <w:rPr>
-        <w:rStyle w:val="PageNumber"/>
+        <w:rStyle w:val="Nmerodepgina"/>
         <w:sz w:val="12"/>
         <w:szCs w:val="16"/>
       </w:rPr>
@@ -1031,7 +1328,7 @@
 <w:ftr xmlns:wpc="http://schemas.microsoft.com/office/word/2010/wordprocessingCanvas" xmlns:cx="http://schemas.microsoft.com/office/drawing/2014/chartex" xmlns:cx1="http://schemas.microsoft.com/office/drawing/2015/9/8/chartex" xmlns:cx2="http://schemas.microsoft.com/office/drawing/2015/10/21/chartex" xmlns:cx3="http://schemas.microsoft.com/office/drawing/2016/5/9/chartex" xmlns:cx4="http://schemas.microsoft.com/office/drawing/2016/5/10/chartex" xmlns:cx5="http://schemas.microsoft.com/office/drawing/2016/5/11/chartex" xmlns:cx6="http://schemas.microsoft.com/office/drawing/2016/5/12/chartex" xmlns:cx7="http://schemas.microsoft.com/office/drawing/2016/5/13/chartex" xmlns:cx8="http://schemas.microsoft.com/office/drawing/2016/5/14/chartex" xmlns:mc="http://schemas.openxmlformats.org/markup-compatibility/2006" xmlns:aink="http://schemas.microsoft.com/office/drawing/2016/ink" xmlns:am3d="http://schemas.microsoft.com/office/drawing/2017/model3d" xmlns:o="urn:schemas-microsoft-com:office:office" xmlns:r="http://schemas.openxmlformats.org/officeDocument/2006/relationships" xmlns:m="http://schemas.openxmlformats.org/officeDocument/2006/math" xmlns:v="urn:schemas-microsoft-com:vml" xmlns:wp14="http://schemas.microsoft.com/office/word/2010/wordprocessingDrawing" xmlns:wp="http://schemas.openxmlformats.org/drawingml/2006/wordprocessingDrawing" xmlns:w10="urn:schemas-microsoft-com:office:word" xmlns:w="http://schemas.openxmlformats.org/wordprocessingml/2006/main" xmlns:w14="http://schemas.microsoft.com/office/word/2010/wordml" xmlns:w15="http://schemas.microsoft.com/office/word/2012/wordml" xmlns:w16cex="http://schemas.microsoft.com/office/word/2018/wordml/cex" xmlns:w16cid="http://schemas.microsoft.com/office/word/2016/wordml/cid" xmlns:w16="http://schemas.microsoft.com/office/word/2018/wordml" xmlns:w16sdtdh="http://schemas.microsoft.com/office/word/2020/wordml/sdtdatahash" xmlns:w16se="http://schemas.microsoft.com/office/word/2015/wordml/symex" xmlns:wpg="http://schemas.microsoft.com/office/word/2010/wordprocessingGroup" xmlns:wpi="http://schemas.microsoft.com/office/word/2010/wordprocessingInk" xmlns:wne="http://schemas.microsoft.com/office/word/2006/wordml" xmlns:wps="http://schemas.microsoft.com/office/word/2010/wordprocessingShape" mc:Ignorable="w14 w15 w16se w16cid w16 w16cex w16sdtdh wp14">
   <w:p>
     <w:pPr>
-      <w:pStyle w:val="Footer"/>
+      <w:pStyle w:val="Rodap"/>
     </w:pPr>
   </w:p>
 </w:ftr>
@@ -1066,7 +1363,7 @@
 <w:hdr xmlns:wpc="http://schemas.microsoft.com/office/word/2010/wordprocessingCanvas" xmlns:cx="http://schemas.microsoft.com/office/drawing/2014/chartex" xmlns:cx1="http://schemas.microsoft.com/office/drawing/2015/9/8/chartex" xmlns:cx2="http://schemas.microsoft.com/office/drawing/2015/10/21/chartex" xmlns:cx3="http://schemas.microsoft.com/office/drawing/2016/5/9/chartex" xmlns:cx4="http://schemas.microsoft.com/office/drawing/2016/5/10/chartex" xmlns:cx5="http://schemas.microsoft.com/office/drawing/2016/5/11/chartex" xmlns:cx6="http://schemas.microsoft.com/office/drawing/2016/5/12/chartex" xmlns:cx7="http://schemas.microsoft.com/office/drawing/2016/5/13/chartex" xmlns:cx8="http://schemas.microsoft.com/office/drawing/2016/5/14/chartex" xmlns:mc="http://schemas.openxmlformats.org/markup-compatibility/2006" xmlns:aink="http://schemas.microsoft.com/office/drawing/2016/ink" xmlns:am3d="http://schemas.microsoft.com/office/drawing/2017/model3d" xmlns:o="urn:schemas-microsoft-com:office:office" xmlns:r="http://schemas.openxmlformats.org/officeDocument/2006/relationships" xmlns:m="http://schemas.openxmlformats.org/officeDocument/2006/math" xmlns:v="urn:schemas-microsoft-com:vml" xmlns:wp14="http://schemas.microsoft.com/office/word/2010/wordprocessingDrawing" xmlns:wp="http://schemas.openxmlformats.org/drawingml/2006/wordprocessingDrawing" xmlns:w10="urn:schemas-microsoft-com:office:word" xmlns:w="http://schemas.openxmlformats.org/wordprocessingml/2006/main" xmlns:w14="http://schemas.microsoft.com/office/word/2010/wordml" xmlns:w15="http://schemas.microsoft.com/office/word/2012/wordml" xmlns:w16cex="http://schemas.microsoft.com/office/word/2018/wordml/cex" xmlns:w16cid="http://schemas.microsoft.com/office/word/2016/wordml/cid" xmlns:w16="http://schemas.microsoft.com/office/word/2018/wordml" xmlns:w16sdtdh="http://schemas.microsoft.com/office/word/2020/wordml/sdtdatahash" xmlns:w16se="http://schemas.microsoft.com/office/word/2015/wordml/symex" xmlns:wpg="http://schemas.microsoft.com/office/word/2010/wordprocessingGroup" xmlns:wpi="http://schemas.microsoft.com/office/word/2010/wordprocessingInk" xmlns:wne="http://schemas.microsoft.com/office/word/2006/wordml" xmlns:wps="http://schemas.microsoft.com/office/word/2010/wordprocessingShape" mc:Ignorable="w14 w15 w16se w16cid w16 w16cex w16sdtdh wp14">
   <w:p>
     <w:pPr>
-      <w:pStyle w:val="Header"/>
+      <w:pStyle w:val="Cabealho"/>
     </w:pPr>
   </w:p>
 </w:hdr>
@@ -1076,7 +1373,7 @@
 <w:hdr xmlns:wpc="http://schemas.microsoft.com/office/word/2010/wordprocessingCanvas" xmlns:cx="http://schemas.microsoft.com/office/drawing/2014/chartex" xmlns:cx1="http://schemas.microsoft.com/office/drawing/2015/9/8/chartex" xmlns:cx2="http://schemas.microsoft.com/office/drawing/2015/10/21/chartex" xmlns:cx3="http://schemas.microsoft.com/office/drawing/2016/5/9/chartex" xmlns:cx4="http://schemas.microsoft.com/office/drawing/2016/5/10/chartex" xmlns:cx5="http://schemas.microsoft.com/office/drawing/2016/5/11/chartex" xmlns:cx6="http://schemas.microsoft.com/office/drawing/2016/5/12/chartex" xmlns:cx7="http://schemas.microsoft.com/office/drawing/2016/5/13/chartex" xmlns:cx8="http://schemas.microsoft.com/office/drawing/2016/5/14/chartex" xmlns:mc="http://schemas.openxmlformats.org/markup-compatibility/2006" xmlns:aink="http://schemas.microsoft.com/office/drawing/2016/ink" xmlns:am3d="http://schemas.microsoft.com/office/drawing/2017/model3d" xmlns:o="urn:schemas-microsoft-com:office:office" xmlns:r="http://schemas.openxmlformats.org/officeDocument/2006/relationships" xmlns:m="http://schemas.openxmlformats.org/officeDocument/2006/math" xmlns:v="urn:schemas-microsoft-com:vml" xmlns:wp14="http://schemas.microsoft.com/office/word/2010/wordprocessingDrawing" xmlns:wp="http://schemas.openxmlformats.org/drawingml/2006/wordprocessingDrawing" xmlns:w10="urn:schemas-microsoft-com:office:word" xmlns:w="http://schemas.openxmlformats.org/wordprocessingml/2006/main" xmlns:w14="http://schemas.microsoft.com/office/word/2010/wordml" xmlns:w15="http://schemas.microsoft.com/office/word/2012/wordml" xmlns:w16cex="http://schemas.microsoft.com/office/word/2018/wordml/cex" xmlns:w16cid="http://schemas.microsoft.com/office/word/2016/wordml/cid" xmlns:w16="http://schemas.microsoft.com/office/word/2018/wordml" xmlns:w16sdtdh="http://schemas.microsoft.com/office/word/2020/wordml/sdtdatahash" xmlns:w16se="http://schemas.microsoft.com/office/word/2015/wordml/symex" xmlns:wpg="http://schemas.microsoft.com/office/word/2010/wordprocessingGroup" xmlns:wpi="http://schemas.microsoft.com/office/word/2010/wordprocessingInk" xmlns:wne="http://schemas.microsoft.com/office/word/2006/wordml" xmlns:wps="http://schemas.microsoft.com/office/word/2010/wordprocessingShape" mc:Ignorable="w14 w15 w16se w16cid w16 w16cex w16sdtdh wp14">
   <w:p>
     <w:pPr>
-      <w:pStyle w:val="Header"/>
+      <w:pStyle w:val="Cabealho"/>
       <w:ind w:left="-1191"/>
     </w:pPr>
     <w:r>
@@ -1138,7 +1435,7 @@
 <w:hdr xmlns:wpc="http://schemas.microsoft.com/office/word/2010/wordprocessingCanvas" xmlns:cx="http://schemas.microsoft.com/office/drawing/2014/chartex" xmlns:cx1="http://schemas.microsoft.com/office/drawing/2015/9/8/chartex" xmlns:cx2="http://schemas.microsoft.com/office/drawing/2015/10/21/chartex" xmlns:cx3="http://schemas.microsoft.com/office/drawing/2016/5/9/chartex" xmlns:cx4="http://schemas.microsoft.com/office/drawing/2016/5/10/chartex" xmlns:cx5="http://schemas.microsoft.com/office/drawing/2016/5/11/chartex" xmlns:cx6="http://schemas.microsoft.com/office/drawing/2016/5/12/chartex" xmlns:cx7="http://schemas.microsoft.com/office/drawing/2016/5/13/chartex" xmlns:cx8="http://schemas.microsoft.com/office/drawing/2016/5/14/chartex" xmlns:mc="http://schemas.openxmlformats.org/markup-compatibility/2006" xmlns:aink="http://schemas.microsoft.com/office/drawing/2016/ink" xmlns:am3d="http://schemas.microsoft.com/office/drawing/2017/model3d" xmlns:o="urn:schemas-microsoft-com:office:office" xmlns:r="http://schemas.openxmlformats.org/officeDocument/2006/relationships" xmlns:m="http://schemas.openxmlformats.org/officeDocument/2006/math" xmlns:v="urn:schemas-microsoft-com:vml" xmlns:wp14="http://schemas.microsoft.com/office/word/2010/wordprocessingDrawing" xmlns:wp="http://schemas.openxmlformats.org/drawingml/2006/wordprocessingDrawing" xmlns:w10="urn:schemas-microsoft-com:office:word" xmlns:w="http://schemas.openxmlformats.org/wordprocessingml/2006/main" xmlns:w14="http://schemas.microsoft.com/office/word/2010/wordml" xmlns:w15="http://schemas.microsoft.com/office/word/2012/wordml" xmlns:w16cex="http://schemas.microsoft.com/office/word/2018/wordml/cex" xmlns:w16cid="http://schemas.microsoft.com/office/word/2016/wordml/cid" xmlns:w16="http://schemas.microsoft.com/office/word/2018/wordml" xmlns:w16sdtdh="http://schemas.microsoft.com/office/word/2020/wordml/sdtdatahash" xmlns:w16se="http://schemas.microsoft.com/office/word/2015/wordml/symex" xmlns:wpg="http://schemas.microsoft.com/office/word/2010/wordprocessingGroup" xmlns:wpi="http://schemas.microsoft.com/office/word/2010/wordprocessingInk" xmlns:wne="http://schemas.microsoft.com/office/word/2006/wordml" xmlns:wps="http://schemas.microsoft.com/office/word/2010/wordprocessingShape" mc:Ignorable="w14 w15 w16se w16cid w16 w16cex w16sdtdh wp14">
   <w:p>
     <w:pPr>
-      <w:pStyle w:val="Header"/>
+      <w:pStyle w:val="Cabealho"/>
     </w:pPr>
   </w:p>
 </w:hdr>
@@ -2168,7 +2465,7 @@
     <w:lvl w:ilvl="2">
       <w:start w:val="1"/>
       <w:numFmt w:val="decimal"/>
-      <w:pStyle w:val="Heading3"/>
+      <w:pStyle w:val="Ttulo3"/>
       <w:lvlText w:val="%1.%2.%3"/>
       <w:lvlJc w:val="left"/>
       <w:pPr>
@@ -2178,7 +2475,7 @@
     <w:lvl w:ilvl="3">
       <w:start w:val="1"/>
       <w:numFmt w:val="decimal"/>
-      <w:pStyle w:val="Heading4"/>
+      <w:pStyle w:val="Ttulo4"/>
       <w:lvlText w:val="%1.%2.%3.%4"/>
       <w:lvlJc w:val="left"/>
       <w:pPr>
@@ -2188,7 +2485,7 @@
     <w:lvl w:ilvl="4">
       <w:start w:val="1"/>
       <w:numFmt w:val="decimal"/>
-      <w:pStyle w:val="Heading5"/>
+      <w:pStyle w:val="Ttulo5"/>
       <w:lvlText w:val="%1.%2.%3.%4.%5"/>
       <w:lvlJc w:val="left"/>
       <w:pPr>
@@ -2198,7 +2495,7 @@
     <w:lvl w:ilvl="5">
       <w:start w:val="1"/>
       <w:numFmt w:val="decimal"/>
-      <w:pStyle w:val="Heading6"/>
+      <w:pStyle w:val="Ttulo6"/>
       <w:lvlText w:val="%1.%2.%3.%4.%5.%6"/>
       <w:lvlJc w:val="left"/>
       <w:pPr>
@@ -2208,7 +2505,7 @@
     <w:lvl w:ilvl="6">
       <w:start w:val="1"/>
       <w:numFmt w:val="decimal"/>
-      <w:pStyle w:val="Heading7"/>
+      <w:pStyle w:val="Ttulo7"/>
       <w:lvlText w:val="%1.%2.%3.%4.%5.%6.%7"/>
       <w:lvlJc w:val="left"/>
       <w:pPr>
@@ -2218,7 +2515,7 @@
     <w:lvl w:ilvl="7">
       <w:start w:val="1"/>
       <w:numFmt w:val="decimal"/>
-      <w:pStyle w:val="Heading8"/>
+      <w:pStyle w:val="Ttulo8"/>
       <w:lvlText w:val="%1.%2.%3.%4.%5.%6.%7.%8"/>
       <w:lvlJc w:val="left"/>
       <w:pPr>
@@ -2228,7 +2525,7 @@
     <w:lvl w:ilvl="8">
       <w:start w:val="1"/>
       <w:numFmt w:val="decimal"/>
-      <w:pStyle w:val="Heading9"/>
+      <w:pStyle w:val="Ttulo9"/>
       <w:lvlText w:val="%1.%2.%3.%4.%5.%6.%7.%8.%9"/>
       <w:lvlJc w:val="left"/>
       <w:pPr>
@@ -3028,11 +3325,11 @@
       <w:lang w:val="en-US" w:eastAsia="en-US"/>
     </w:rPr>
   </w:style>
-  <w:style w:type="paragraph" w:styleId="Heading1">
+  <w:style w:type="paragraph" w:styleId="Ttulo1">
     <w:name w:val="heading 1"/>
     <w:basedOn w:val="Normal"/>
     <w:next w:val="Normal"/>
-    <w:link w:val="Heading1Char"/>
+    <w:link w:val="Ttulo1Carter"/>
     <w:qFormat/>
     <w:rsid w:val="000C7D58"/>
     <w:pPr>
@@ -3046,11 +3343,11 @@
       <w:lang w:val="pt-PT" w:eastAsia="pt-PT"/>
     </w:rPr>
   </w:style>
-  <w:style w:type="paragraph" w:styleId="Heading2">
+  <w:style w:type="paragraph" w:styleId="Ttulo2">
     <w:name w:val="heading 2"/>
     <w:basedOn w:val="Normal"/>
     <w:next w:val="Normal"/>
-    <w:link w:val="Heading2Char"/>
+    <w:link w:val="Ttulo2Carter"/>
     <w:qFormat/>
     <w:rsid w:val="000C7D58"/>
     <w:pPr>
@@ -3064,11 +3361,11 @@
       <w:lang w:val="pt-PT"/>
     </w:rPr>
   </w:style>
-  <w:style w:type="paragraph" w:styleId="Heading3">
+  <w:style w:type="paragraph" w:styleId="Ttulo3">
     <w:name w:val="heading 3"/>
     <w:basedOn w:val="Normal"/>
     <w:next w:val="Normal"/>
-    <w:link w:val="Heading3Char"/>
+    <w:link w:val="Ttulo3Carter"/>
     <w:qFormat/>
     <w:rsid w:val="006E13FF"/>
     <w:pPr>
@@ -3087,11 +3384,11 @@
       <w:szCs w:val="22"/>
     </w:rPr>
   </w:style>
-  <w:style w:type="paragraph" w:styleId="Heading4">
+  <w:style w:type="paragraph" w:styleId="Ttulo4">
     <w:name w:val="heading 4"/>
     <w:basedOn w:val="Normal"/>
     <w:next w:val="Normal"/>
-    <w:link w:val="Heading4Char"/>
+    <w:link w:val="Ttulo4Carter"/>
     <w:qFormat/>
     <w:rsid w:val="006E13FF"/>
     <w:pPr>
@@ -3109,11 +3406,11 @@
       <w:szCs w:val="18"/>
     </w:rPr>
   </w:style>
-  <w:style w:type="paragraph" w:styleId="Heading5">
+  <w:style w:type="paragraph" w:styleId="Ttulo5">
     <w:name w:val="heading 5"/>
     <w:basedOn w:val="Normal"/>
     <w:next w:val="Normal"/>
-    <w:link w:val="Heading5Char"/>
+    <w:link w:val="Ttulo5Carter"/>
     <w:qFormat/>
     <w:rsid w:val="006E13FF"/>
     <w:pPr>
@@ -3128,11 +3425,11 @@
       <w:szCs w:val="18"/>
     </w:rPr>
   </w:style>
-  <w:style w:type="paragraph" w:styleId="Heading6">
+  <w:style w:type="paragraph" w:styleId="Ttulo6">
     <w:name w:val="heading 6"/>
     <w:basedOn w:val="Normal"/>
     <w:next w:val="Normal"/>
-    <w:link w:val="Heading6Char"/>
+    <w:link w:val="Ttulo6Carter"/>
     <w:qFormat/>
     <w:rsid w:val="006E13FF"/>
     <w:pPr>
@@ -3150,11 +3447,11 @@
       <w:szCs w:val="16"/>
     </w:rPr>
   </w:style>
-  <w:style w:type="paragraph" w:styleId="Heading7">
+  <w:style w:type="paragraph" w:styleId="Ttulo7">
     <w:name w:val="heading 7"/>
     <w:basedOn w:val="Normal"/>
     <w:next w:val="Normal"/>
-    <w:link w:val="Heading7Char"/>
+    <w:link w:val="Ttulo7Carter"/>
     <w:qFormat/>
     <w:rsid w:val="006E13FF"/>
     <w:pPr>
@@ -3170,11 +3467,11 @@
       <w:szCs w:val="16"/>
     </w:rPr>
   </w:style>
-  <w:style w:type="paragraph" w:styleId="Heading8">
+  <w:style w:type="paragraph" w:styleId="Ttulo8">
     <w:name w:val="heading 8"/>
     <w:basedOn w:val="Normal"/>
     <w:next w:val="Normal"/>
-    <w:link w:val="Heading8Char"/>
+    <w:link w:val="Ttulo8Carter"/>
     <w:qFormat/>
     <w:rsid w:val="006E13FF"/>
     <w:pPr>
@@ -3192,11 +3489,11 @@
       <w:szCs w:val="16"/>
     </w:rPr>
   </w:style>
-  <w:style w:type="paragraph" w:styleId="Heading9">
+  <w:style w:type="paragraph" w:styleId="Ttulo9">
     <w:name w:val="heading 9"/>
     <w:basedOn w:val="Normal"/>
     <w:next w:val="Normal"/>
-    <w:link w:val="Heading9Char"/>
+    <w:link w:val="Ttulo9Carter"/>
     <w:qFormat/>
     <w:rsid w:val="006E13FF"/>
     <w:pPr>
@@ -3212,13 +3509,13 @@
       <w:szCs w:val="16"/>
     </w:rPr>
   </w:style>
-  <w:style w:type="character" w:default="1" w:styleId="DefaultParagraphFont">
+  <w:style w:type="character" w:default="1" w:styleId="Tipodeletrapredefinidodopargrafo">
     <w:name w:val="Default Paragraph Font"/>
     <w:uiPriority w:val="1"/>
     <w:semiHidden/>
     <w:unhideWhenUsed/>
   </w:style>
-  <w:style w:type="table" w:default="1" w:styleId="TableNormal">
+  <w:style w:type="table" w:default="1" w:styleId="Tabelanormal">
     <w:name w:val="Normal Table"/>
     <w:uiPriority w:val="99"/>
     <w:semiHidden/>
@@ -3233,16 +3530,16 @@
       </w:tblCellMar>
     </w:tblPr>
   </w:style>
-  <w:style w:type="numbering" w:default="1" w:styleId="NoList">
+  <w:style w:type="numbering" w:default="1" w:styleId="Semlista">
     <w:name w:val="No List"/>
     <w:uiPriority w:val="99"/>
     <w:semiHidden/>
     <w:unhideWhenUsed/>
   </w:style>
-  <w:style w:type="character" w:customStyle="1" w:styleId="Heading1Char">
-    <w:name w:val="Heading 1 Char"/>
-    <w:basedOn w:val="DefaultParagraphFont"/>
-    <w:link w:val="Heading1"/>
+  <w:style w:type="character" w:customStyle="1" w:styleId="Ttulo1Carter">
+    <w:name w:val="Título 1 Caráter"/>
+    <w:basedOn w:val="Tipodeletrapredefinidodopargrafo"/>
+    <w:link w:val="Ttulo1"/>
     <w:rsid w:val="000C7D58"/>
     <w:rPr>
       <w:rFonts w:ascii="Verdana" w:hAnsi="Verdana"/>
@@ -3251,10 +3548,10 @@
       <w:szCs w:val="18"/>
     </w:rPr>
   </w:style>
-  <w:style w:type="character" w:customStyle="1" w:styleId="Heading2Char">
-    <w:name w:val="Heading 2 Char"/>
-    <w:basedOn w:val="DefaultParagraphFont"/>
-    <w:link w:val="Heading2"/>
+  <w:style w:type="character" w:customStyle="1" w:styleId="Ttulo2Carter">
+    <w:name w:val="Título 2 Caráter"/>
+    <w:basedOn w:val="Tipodeletrapredefinidodopargrafo"/>
+    <w:link w:val="Ttulo2"/>
     <w:rsid w:val="000C7D58"/>
     <w:rPr>
       <w:rFonts w:ascii="Verdana" w:hAnsi="Verdana"/>
@@ -3264,10 +3561,10 @@
       <w:lang w:eastAsia="en-US"/>
     </w:rPr>
   </w:style>
-  <w:style w:type="character" w:customStyle="1" w:styleId="Heading3Char">
-    <w:name w:val="Heading 3 Char"/>
-    <w:basedOn w:val="DefaultParagraphFont"/>
-    <w:link w:val="Heading3"/>
+  <w:style w:type="character" w:customStyle="1" w:styleId="Ttulo3Carter">
+    <w:name w:val="Título 3 Caráter"/>
+    <w:basedOn w:val="Tipodeletrapredefinidodopargrafo"/>
+    <w:link w:val="Ttulo3"/>
     <w:rsid w:val="00595A19"/>
     <w:rPr>
       <w:rFonts w:ascii="Verdana" w:hAnsi="Verdana"/>
@@ -3278,10 +3575,10 @@
       <w:lang w:val="en-US" w:eastAsia="en-US"/>
     </w:rPr>
   </w:style>
-  <w:style w:type="character" w:customStyle="1" w:styleId="Heading4Char">
-    <w:name w:val="Heading 4 Char"/>
-    <w:basedOn w:val="DefaultParagraphFont"/>
-    <w:link w:val="Heading4"/>
+  <w:style w:type="character" w:customStyle="1" w:styleId="Ttulo4Carter">
+    <w:name w:val="Título 4 Caráter"/>
+    <w:basedOn w:val="Tipodeletrapredefinidodopargrafo"/>
+    <w:link w:val="Ttulo4"/>
     <w:rsid w:val="00595A19"/>
     <w:rPr>
       <w:rFonts w:ascii="Verdana" w:hAnsi="Verdana"/>
@@ -3292,10 +3589,10 @@
       <w:lang w:val="en-US" w:eastAsia="en-US"/>
     </w:rPr>
   </w:style>
-  <w:style w:type="character" w:customStyle="1" w:styleId="Heading5Char">
-    <w:name w:val="Heading 5 Char"/>
-    <w:basedOn w:val="DefaultParagraphFont"/>
-    <w:link w:val="Heading5"/>
+  <w:style w:type="character" w:customStyle="1" w:styleId="Ttulo5Carter">
+    <w:name w:val="Título 5 Caráter"/>
+    <w:basedOn w:val="Tipodeletrapredefinidodopargrafo"/>
+    <w:link w:val="Ttulo5"/>
     <w:rsid w:val="00595A19"/>
     <w:rPr>
       <w:rFonts w:ascii="Verdana" w:hAnsi="Verdana"/>
@@ -3304,10 +3601,10 @@
       <w:lang w:val="en-US" w:eastAsia="en-US"/>
     </w:rPr>
   </w:style>
-  <w:style w:type="character" w:customStyle="1" w:styleId="Heading6Char">
-    <w:name w:val="Heading 6 Char"/>
-    <w:basedOn w:val="DefaultParagraphFont"/>
-    <w:link w:val="Heading6"/>
+  <w:style w:type="character" w:customStyle="1" w:styleId="Ttulo6Carter">
+    <w:name w:val="Título 6 Caráter"/>
+    <w:basedOn w:val="Tipodeletrapredefinidodopargrafo"/>
+    <w:link w:val="Ttulo6"/>
     <w:rsid w:val="00595A19"/>
     <w:rPr>
       <w:rFonts w:ascii="Verdana" w:hAnsi="Verdana"/>
@@ -3318,10 +3615,10 @@
       <w:lang w:val="en-US" w:eastAsia="en-US"/>
     </w:rPr>
   </w:style>
-  <w:style w:type="character" w:customStyle="1" w:styleId="Heading7Char">
-    <w:name w:val="Heading 7 Char"/>
-    <w:basedOn w:val="DefaultParagraphFont"/>
-    <w:link w:val="Heading7"/>
+  <w:style w:type="character" w:customStyle="1" w:styleId="Ttulo7Carter">
+    <w:name w:val="Título 7 Caráter"/>
+    <w:basedOn w:val="Tipodeletrapredefinidodopargrafo"/>
+    <w:link w:val="Ttulo7"/>
     <w:rsid w:val="00595A19"/>
     <w:rPr>
       <w:rFonts w:ascii="Verdana" w:hAnsi="Verdana"/>
@@ -3330,10 +3627,10 @@
       <w:lang w:val="en-US" w:eastAsia="en-US"/>
     </w:rPr>
   </w:style>
-  <w:style w:type="character" w:customStyle="1" w:styleId="Heading8Char">
-    <w:name w:val="Heading 8 Char"/>
-    <w:basedOn w:val="DefaultParagraphFont"/>
-    <w:link w:val="Heading8"/>
+  <w:style w:type="character" w:customStyle="1" w:styleId="Ttulo8Carter">
+    <w:name w:val="Título 8 Caráter"/>
+    <w:basedOn w:val="Tipodeletrapredefinidodopargrafo"/>
+    <w:link w:val="Ttulo8"/>
     <w:rsid w:val="00595A19"/>
     <w:rPr>
       <w:rFonts w:ascii="Verdana" w:hAnsi="Verdana"/>
@@ -3344,10 +3641,10 @@
       <w:lang w:val="en-US" w:eastAsia="en-US"/>
     </w:rPr>
   </w:style>
-  <w:style w:type="character" w:customStyle="1" w:styleId="Heading9Char">
-    <w:name w:val="Heading 9 Char"/>
-    <w:basedOn w:val="DefaultParagraphFont"/>
-    <w:link w:val="Heading9"/>
+  <w:style w:type="character" w:customStyle="1" w:styleId="Ttulo9Carter">
+    <w:name w:val="Título 9 Caráter"/>
+    <w:basedOn w:val="Tipodeletrapredefinidodopargrafo"/>
+    <w:link w:val="Ttulo9"/>
     <w:rsid w:val="00595A19"/>
     <w:rPr>
       <w:rFonts w:ascii="Verdana" w:hAnsi="Verdana"/>
@@ -3356,11 +3653,11 @@
       <w:lang w:val="en-US" w:eastAsia="en-US"/>
     </w:rPr>
   </w:style>
-  <w:style w:type="paragraph" w:styleId="Caption">
+  <w:style w:type="paragraph" w:styleId="Legenda">
     <w:name w:val="caption"/>
     <w:basedOn w:val="Normal"/>
     <w:next w:val="Normal"/>
-    <w:link w:val="CaptionChar"/>
+    <w:link w:val="LegendaCarter"/>
     <w:qFormat/>
     <w:rsid w:val="009A5AAF"/>
     <w:pPr>
@@ -3372,10 +3669,10 @@
       <w:lang w:val="pt-PT"/>
     </w:rPr>
   </w:style>
-  <w:style w:type="character" w:customStyle="1" w:styleId="CaptionChar">
-    <w:name w:val="Caption Char"/>
-    <w:basedOn w:val="DefaultParagraphFont"/>
-    <w:link w:val="Caption"/>
+  <w:style w:type="character" w:customStyle="1" w:styleId="LegendaCarter">
+    <w:name w:val="Legenda Caráter"/>
+    <w:basedOn w:val="Tipodeletrapredefinidodopargrafo"/>
+    <w:link w:val="Legenda"/>
     <w:rsid w:val="009A5AAF"/>
     <w:rPr>
       <w:rFonts w:ascii="Verdana" w:hAnsi="Verdana"/>
@@ -3384,11 +3681,11 @@
       <w:lang w:eastAsia="en-US"/>
     </w:rPr>
   </w:style>
-  <w:style w:type="paragraph" w:styleId="Title">
+  <w:style w:type="paragraph" w:styleId="Ttulo">
     <w:name w:val="Title"/>
     <w:basedOn w:val="Normal"/>
     <w:next w:val="Normal"/>
-    <w:link w:val="TitleChar"/>
+    <w:link w:val="TtuloCarter"/>
     <w:qFormat/>
     <w:rsid w:val="0083281A"/>
     <w:pPr>
@@ -3401,10 +3698,10 @@
       <w:szCs w:val="48"/>
     </w:rPr>
   </w:style>
-  <w:style w:type="character" w:customStyle="1" w:styleId="TitleChar">
-    <w:name w:val="Title Char"/>
-    <w:basedOn w:val="DefaultParagraphFont"/>
-    <w:link w:val="Title"/>
+  <w:style w:type="character" w:customStyle="1" w:styleId="TtuloCarter">
+    <w:name w:val="Título Caráter"/>
+    <w:basedOn w:val="Tipodeletrapredefinidodopargrafo"/>
+    <w:link w:val="Ttulo"/>
     <w:rsid w:val="00595A19"/>
     <w:rPr>
       <w:kern w:val="28"/>
@@ -3429,10 +3726,10 @@
       <w:szCs w:val="24"/>
     </w:rPr>
   </w:style>
-  <w:style w:type="paragraph" w:styleId="Header">
+  <w:style w:type="paragraph" w:styleId="Cabealho">
     <w:name w:val="header"/>
     <w:basedOn w:val="Normal"/>
-    <w:link w:val="HeaderChar"/>
+    <w:link w:val="CabealhoCarter"/>
     <w:uiPriority w:val="99"/>
     <w:unhideWhenUsed/>
     <w:rsid w:val="00A46F89"/>
@@ -3444,10 +3741,10 @@
       <w:spacing w:line="240" w:lineRule="auto"/>
     </w:pPr>
   </w:style>
-  <w:style w:type="character" w:customStyle="1" w:styleId="HeaderChar">
-    <w:name w:val="Header Char"/>
-    <w:basedOn w:val="DefaultParagraphFont"/>
-    <w:link w:val="Header"/>
+  <w:style w:type="character" w:customStyle="1" w:styleId="CabealhoCarter">
+    <w:name w:val="Cabeçalho Caráter"/>
+    <w:basedOn w:val="Tipodeletrapredefinidodopargrafo"/>
+    <w:link w:val="Cabealho"/>
     <w:uiPriority w:val="99"/>
     <w:rsid w:val="00A46F89"/>
     <w:rPr>
@@ -3456,10 +3753,10 @@
       <w:lang w:val="en-US" w:eastAsia="en-US"/>
     </w:rPr>
   </w:style>
-  <w:style w:type="paragraph" w:styleId="Footer">
+  <w:style w:type="paragraph" w:styleId="Rodap">
     <w:name w:val="footer"/>
     <w:basedOn w:val="Normal"/>
-    <w:link w:val="FooterChar"/>
+    <w:link w:val="RodapCarter"/>
     <w:uiPriority w:val="99"/>
     <w:unhideWhenUsed/>
     <w:rsid w:val="00A46F89"/>
@@ -3471,10 +3768,10 @@
       <w:spacing w:line="240" w:lineRule="auto"/>
     </w:pPr>
   </w:style>
-  <w:style w:type="character" w:customStyle="1" w:styleId="FooterChar">
-    <w:name w:val="Footer Char"/>
-    <w:basedOn w:val="DefaultParagraphFont"/>
-    <w:link w:val="Footer"/>
+  <w:style w:type="character" w:customStyle="1" w:styleId="RodapCarter">
+    <w:name w:val="Rodapé Caráter"/>
+    <w:basedOn w:val="Tipodeletrapredefinidodopargrafo"/>
+    <w:link w:val="Rodap"/>
     <w:uiPriority w:val="99"/>
     <w:rsid w:val="00A46F89"/>
     <w:rPr>
@@ -3483,10 +3780,10 @@
       <w:lang w:val="en-US" w:eastAsia="en-US"/>
     </w:rPr>
   </w:style>
-  <w:style w:type="paragraph" w:styleId="BalloonText">
+  <w:style w:type="paragraph" w:styleId="Textodebalo">
     <w:name w:val="Balloon Text"/>
     <w:basedOn w:val="Normal"/>
-    <w:link w:val="BalloonTextChar"/>
+    <w:link w:val="TextodebaloCarter"/>
     <w:uiPriority w:val="99"/>
     <w:semiHidden/>
     <w:unhideWhenUsed/>
@@ -3500,10 +3797,10 @@
       <w:szCs w:val="16"/>
     </w:rPr>
   </w:style>
-  <w:style w:type="character" w:customStyle="1" w:styleId="BalloonTextChar">
-    <w:name w:val="Balloon Text Char"/>
-    <w:basedOn w:val="DefaultParagraphFont"/>
-    <w:link w:val="BalloonText"/>
+  <w:style w:type="character" w:customStyle="1" w:styleId="TextodebaloCarter">
+    <w:name w:val="Texto de balão Caráter"/>
+    <w:basedOn w:val="Tipodeletrapredefinidodopargrafo"/>
+    <w:link w:val="Textodebalo"/>
     <w:uiPriority w:val="99"/>
     <w:semiHidden/>
     <w:rsid w:val="00A46F89"/>
@@ -3514,12 +3811,12 @@
       <w:lang w:val="en-US" w:eastAsia="en-US"/>
     </w:rPr>
   </w:style>
-  <w:style w:type="character" w:styleId="PageNumber">
+  <w:style w:type="character" w:styleId="Nmerodepgina">
     <w:name w:val="page number"/>
-    <w:basedOn w:val="DefaultParagraphFont"/>
+    <w:basedOn w:val="Tipodeletrapredefinidodopargrafo"/>
     <w:rsid w:val="00A46F89"/>
   </w:style>
-  <w:style w:type="paragraph" w:styleId="ListParagraph">
+  <w:style w:type="paragraph" w:styleId="PargrafodaLista">
     <w:name w:val="List Paragraph"/>
     <w:basedOn w:val="Normal"/>
     <w:uiPriority w:val="34"/>
@@ -3530,9 +3827,9 @@
       <w:contextualSpacing/>
     </w:pPr>
   </w:style>
-  <w:style w:type="table" w:styleId="TableGrid">
+  <w:style w:type="table" w:styleId="TabelacomGrelha">
     <w:name w:val="Table Grid"/>
-    <w:basedOn w:val="TableNormal"/>
+    <w:basedOn w:val="Tabelanormal"/>
     <w:uiPriority w:val="59"/>
     <w:rsid w:val="00D95346"/>
     <w:tblPr>
@@ -3564,7 +3861,7 @@
   </w:style>
   <w:style w:type="character" w:customStyle="1" w:styleId="MTDisplayEquationCarcter">
     <w:name w:val="MTDisplayEquation Carácter"/>
-    <w:basedOn w:val="DefaultParagraphFont"/>
+    <w:basedOn w:val="Tipodeletrapredefinidodopargrafo"/>
     <w:link w:val="MTDisplayEquation"/>
     <w:rsid w:val="00172A03"/>
     <w:rPr>
@@ -3573,9 +3870,9 @@
       <w:lang w:eastAsia="en-US"/>
     </w:rPr>
   </w:style>
-  <w:style w:type="character" w:styleId="PlaceholderText">
+  <w:style w:type="character" w:styleId="TextodoMarcadordePosio">
     <w:name w:val="Placeholder Text"/>
-    <w:basedOn w:val="DefaultParagraphFont"/>
+    <w:basedOn w:val="Tipodeletrapredefinidodopargrafo"/>
     <w:uiPriority w:val="99"/>
     <w:semiHidden/>
     <w:rsid w:val="008F249C"/>
@@ -3583,9 +3880,9 @@
       <w:color w:val="808080"/>
     </w:rPr>
   </w:style>
-  <w:style w:type="character" w:styleId="Strong">
+  <w:style w:type="character" w:styleId="Forte">
     <w:name w:val="Strong"/>
-    <w:basedOn w:val="DefaultParagraphFont"/>
+    <w:basedOn w:val="Tipodeletrapredefinidodopargrafo"/>
     <w:qFormat/>
     <w:rsid w:val="00851DE4"/>
     <w:rPr>

</xml_diff>